<commit_message>
mise a jour 2
</commit_message>
<xml_diff>
--- a/Rapport applications.docx
+++ b/Rapport applications.docx
@@ -1361,8 +1361,6 @@
               <w:rFonts w:eastAsiaTheme="minorEastAsia"/>
               <w:noProof/>
               <w:kern w:val="2"/>
-              <w:sz w:val="28"/>
-              <w:szCs w:val="28"/>
               <w:lang w:eastAsia="fr-FR"/>
               <w14:ligatures w14:val="standardContextual"/>
             </w:rPr>
@@ -1388,14 +1386,14 @@
             </w:rPr>
             <w:fldChar w:fldCharType="separate"/>
           </w:r>
-          <w:hyperlink w:anchor="_Toc159875985" w:history="1">
+          <w:hyperlink w:anchor="_Toc159913794" w:history="1">
             <w:r>
               <w:rPr>
                 <w:rStyle w:val="Lienhypertexte"/>
                 <w:rFonts w:ascii="Times New Roman" w:hAnsi="Times New Roman" w:cs="Times New Roman"/>
-                <w:noProof/>
-                <w:sz w:val="28"/>
-                <w:szCs w:val="28"/>
+                <w:b/>
+                <w:bCs/>
+                <w:noProof/>
               </w:rPr>
               <w:t>INTRODUCTION</w:t>
             </w:r>
@@ -1403,8 +1401,6 @@
               <w:rPr>
                 <w:noProof/>
                 <w:webHidden/>
-                <w:sz w:val="28"/>
-                <w:szCs w:val="28"/>
               </w:rPr>
               <w:tab/>
             </w:r>
@@ -1412,8 +1408,6 @@
               <w:rPr>
                 <w:noProof/>
                 <w:webHidden/>
-                <w:sz w:val="28"/>
-                <w:szCs w:val="28"/>
               </w:rPr>
               <w:fldChar w:fldCharType="begin"/>
             </w:r>
@@ -1421,25 +1415,19 @@
               <w:rPr>
                 <w:noProof/>
                 <w:webHidden/>
-                <w:sz w:val="28"/>
-                <w:szCs w:val="28"/>
-              </w:rPr>
-              <w:instrText xml:space="preserve"> PAGEREF _Toc159875985 \h </w:instrText>
+              </w:rPr>
+              <w:instrText xml:space="preserve"> PAGEREF _Toc159913794 \h </w:instrText>
             </w:r>
             <w:r>
               <w:rPr>
                 <w:noProof/>
                 <w:webHidden/>
-                <w:sz w:val="28"/>
-                <w:szCs w:val="28"/>
               </w:rPr>
             </w:r>
             <w:r>
               <w:rPr>
                 <w:noProof/>
                 <w:webHidden/>
-                <w:sz w:val="28"/>
-                <w:szCs w:val="28"/>
               </w:rPr>
               <w:fldChar w:fldCharType="separate"/>
             </w:r>
@@ -1447,17 +1435,13 @@
               <w:rPr>
                 <w:noProof/>
                 <w:webHidden/>
-                <w:sz w:val="28"/>
-                <w:szCs w:val="28"/>
-              </w:rPr>
-              <w:t>2</w:t>
+              </w:rPr>
+              <w:t>3</w:t>
             </w:r>
             <w:r>
               <w:rPr>
                 <w:noProof/>
                 <w:webHidden/>
-                <w:sz w:val="28"/>
-                <w:szCs w:val="28"/>
               </w:rPr>
               <w:fldChar w:fldCharType="end"/>
             </w:r>
@@ -1474,20 +1458,18 @@
               <w:rFonts w:eastAsiaTheme="minorEastAsia"/>
               <w:noProof/>
               <w:kern w:val="2"/>
-              <w:sz w:val="28"/>
-              <w:szCs w:val="28"/>
               <w:lang w:eastAsia="fr-FR"/>
               <w14:ligatures w14:val="standardContextual"/>
             </w:rPr>
           </w:pPr>
-          <w:hyperlink w:anchor="_Toc159875986" w:history="1">
+          <w:hyperlink w:anchor="_Toc159913795" w:history="1">
             <w:r>
               <w:rPr>
                 <w:rStyle w:val="Lienhypertexte"/>
                 <w:rFonts w:ascii="Times New Roman" w:hAnsi="Times New Roman" w:cs="Times New Roman"/>
-                <w:noProof/>
-                <w:sz w:val="28"/>
-                <w:szCs w:val="28"/>
+                <w:b/>
+                <w:bCs/>
+                <w:noProof/>
               </w:rPr>
               <w:t>I.</w:t>
             </w:r>
@@ -1496,8 +1478,6 @@
                 <w:rFonts w:eastAsiaTheme="minorEastAsia"/>
                 <w:noProof/>
                 <w:kern w:val="2"/>
-                <w:sz w:val="28"/>
-                <w:szCs w:val="28"/>
                 <w:lang w:eastAsia="fr-FR"/>
                 <w14:ligatures w14:val="standardContextual"/>
               </w:rPr>
@@ -1507,9 +1487,9 @@
               <w:rPr>
                 <w:rStyle w:val="Lienhypertexte"/>
                 <w:rFonts w:ascii="Times New Roman" w:hAnsi="Times New Roman" w:cs="Times New Roman"/>
-                <w:noProof/>
-                <w:sz w:val="28"/>
-                <w:szCs w:val="28"/>
+                <w:b/>
+                <w:bCs/>
+                <w:noProof/>
               </w:rPr>
               <w:t>CONTEXTE</w:t>
             </w:r>
@@ -1517,8 +1497,6 @@
               <w:rPr>
                 <w:noProof/>
                 <w:webHidden/>
-                <w:sz w:val="28"/>
-                <w:szCs w:val="28"/>
               </w:rPr>
               <w:tab/>
             </w:r>
@@ -1526,8 +1504,6 @@
               <w:rPr>
                 <w:noProof/>
                 <w:webHidden/>
-                <w:sz w:val="28"/>
-                <w:szCs w:val="28"/>
               </w:rPr>
               <w:fldChar w:fldCharType="begin"/>
             </w:r>
@@ -1535,25 +1511,19 @@
               <w:rPr>
                 <w:noProof/>
                 <w:webHidden/>
-                <w:sz w:val="28"/>
-                <w:szCs w:val="28"/>
-              </w:rPr>
-              <w:instrText xml:space="preserve"> PAGEREF _Toc159875986 \h </w:instrText>
+              </w:rPr>
+              <w:instrText xml:space="preserve"> PAGEREF _Toc159913795 \h </w:instrText>
             </w:r>
             <w:r>
               <w:rPr>
                 <w:noProof/>
                 <w:webHidden/>
-                <w:sz w:val="28"/>
-                <w:szCs w:val="28"/>
               </w:rPr>
             </w:r>
             <w:r>
               <w:rPr>
                 <w:noProof/>
                 <w:webHidden/>
-                <w:sz w:val="28"/>
-                <w:szCs w:val="28"/>
               </w:rPr>
               <w:fldChar w:fldCharType="separate"/>
             </w:r>
@@ -1561,8 +1531,6 @@
               <w:rPr>
                 <w:noProof/>
                 <w:webHidden/>
-                <w:sz w:val="28"/>
-                <w:szCs w:val="28"/>
               </w:rPr>
               <w:t>3</w:t>
             </w:r>
@@ -1570,8 +1538,6 @@
               <w:rPr>
                 <w:noProof/>
                 <w:webHidden/>
-                <w:sz w:val="28"/>
-                <w:szCs w:val="28"/>
               </w:rPr>
               <w:fldChar w:fldCharType="end"/>
             </w:r>
@@ -1588,20 +1554,18 @@
               <w:rFonts w:eastAsiaTheme="minorEastAsia"/>
               <w:noProof/>
               <w:kern w:val="2"/>
-              <w:sz w:val="28"/>
-              <w:szCs w:val="28"/>
               <w:lang w:eastAsia="fr-FR"/>
               <w14:ligatures w14:val="standardContextual"/>
             </w:rPr>
           </w:pPr>
-          <w:hyperlink w:anchor="_Toc159875987" w:history="1">
+          <w:hyperlink w:anchor="_Toc159913796" w:history="1">
             <w:r>
               <w:rPr>
                 <w:rStyle w:val="Lienhypertexte"/>
                 <w:rFonts w:ascii="Times New Roman" w:hAnsi="Times New Roman" w:cs="Times New Roman"/>
-                <w:noProof/>
-                <w:sz w:val="28"/>
-                <w:szCs w:val="28"/>
+                <w:b/>
+                <w:bCs/>
+                <w:noProof/>
               </w:rPr>
               <w:t>II.</w:t>
             </w:r>
@@ -1610,8 +1574,6 @@
                 <w:rFonts w:eastAsiaTheme="minorEastAsia"/>
                 <w:noProof/>
                 <w:kern w:val="2"/>
-                <w:sz w:val="28"/>
-                <w:szCs w:val="28"/>
                 <w:lang w:eastAsia="fr-FR"/>
                 <w14:ligatures w14:val="standardContextual"/>
               </w:rPr>
@@ -1621,9 +1583,9 @@
               <w:rPr>
                 <w:rStyle w:val="Lienhypertexte"/>
                 <w:rFonts w:ascii="Times New Roman" w:hAnsi="Times New Roman" w:cs="Times New Roman"/>
-                <w:noProof/>
-                <w:sz w:val="28"/>
-                <w:szCs w:val="28"/>
+                <w:b/>
+                <w:bCs/>
+                <w:noProof/>
               </w:rPr>
               <w:t>MOTIVATIONS</w:t>
             </w:r>
@@ -1631,8 +1593,6 @@
               <w:rPr>
                 <w:noProof/>
                 <w:webHidden/>
-                <w:sz w:val="28"/>
-                <w:szCs w:val="28"/>
               </w:rPr>
               <w:tab/>
             </w:r>
@@ -1640,8 +1600,6 @@
               <w:rPr>
                 <w:noProof/>
                 <w:webHidden/>
-                <w:sz w:val="28"/>
-                <w:szCs w:val="28"/>
               </w:rPr>
               <w:fldChar w:fldCharType="begin"/>
             </w:r>
@@ -1649,25 +1607,19 @@
               <w:rPr>
                 <w:noProof/>
                 <w:webHidden/>
-                <w:sz w:val="28"/>
-                <w:szCs w:val="28"/>
-              </w:rPr>
-              <w:instrText xml:space="preserve"> PAGEREF _Toc159875987 \h </w:instrText>
+              </w:rPr>
+              <w:instrText xml:space="preserve"> PAGEREF _Toc159913796 \h </w:instrText>
             </w:r>
             <w:r>
               <w:rPr>
                 <w:noProof/>
                 <w:webHidden/>
-                <w:sz w:val="28"/>
-                <w:szCs w:val="28"/>
               </w:rPr>
             </w:r>
             <w:r>
               <w:rPr>
                 <w:noProof/>
                 <w:webHidden/>
-                <w:sz w:val="28"/>
-                <w:szCs w:val="28"/>
               </w:rPr>
               <w:fldChar w:fldCharType="separate"/>
             </w:r>
@@ -1675,8 +1627,6 @@
               <w:rPr>
                 <w:noProof/>
                 <w:webHidden/>
-                <w:sz w:val="28"/>
-                <w:szCs w:val="28"/>
               </w:rPr>
               <w:t>3</w:t>
             </w:r>
@@ -1684,8 +1634,6 @@
               <w:rPr>
                 <w:noProof/>
                 <w:webHidden/>
-                <w:sz w:val="28"/>
-                <w:szCs w:val="28"/>
               </w:rPr>
               <w:fldChar w:fldCharType="end"/>
             </w:r>
@@ -1702,20 +1650,18 @@
               <w:rFonts w:eastAsiaTheme="minorEastAsia"/>
               <w:noProof/>
               <w:kern w:val="2"/>
-              <w:sz w:val="28"/>
-              <w:szCs w:val="28"/>
               <w:lang w:eastAsia="fr-FR"/>
               <w14:ligatures w14:val="standardContextual"/>
             </w:rPr>
           </w:pPr>
-          <w:hyperlink w:anchor="_Toc159875988" w:history="1">
+          <w:hyperlink w:anchor="_Toc159913797" w:history="1">
             <w:r>
               <w:rPr>
                 <w:rStyle w:val="Lienhypertexte"/>
                 <w:rFonts w:ascii="Times New Roman" w:hAnsi="Times New Roman" w:cs="Times New Roman"/>
-                <w:noProof/>
-                <w:sz w:val="28"/>
-                <w:szCs w:val="28"/>
+                <w:b/>
+                <w:bCs/>
+                <w:noProof/>
               </w:rPr>
               <w:t>III.</w:t>
             </w:r>
@@ -1724,8 +1670,6 @@
                 <w:rFonts w:eastAsiaTheme="minorEastAsia"/>
                 <w:noProof/>
                 <w:kern w:val="2"/>
-                <w:sz w:val="28"/>
-                <w:szCs w:val="28"/>
                 <w:lang w:eastAsia="fr-FR"/>
                 <w14:ligatures w14:val="standardContextual"/>
               </w:rPr>
@@ -1735,9 +1679,9 @@
               <w:rPr>
                 <w:rStyle w:val="Lienhypertexte"/>
                 <w:rFonts w:ascii="Times New Roman" w:hAnsi="Times New Roman" w:cs="Times New Roman"/>
-                <w:noProof/>
-                <w:sz w:val="28"/>
-                <w:szCs w:val="28"/>
+                <w:b/>
+                <w:bCs/>
+                <w:noProof/>
               </w:rPr>
               <w:t>CIBLAGE</w:t>
             </w:r>
@@ -1745,8 +1689,6 @@
               <w:rPr>
                 <w:noProof/>
                 <w:webHidden/>
-                <w:sz w:val="28"/>
-                <w:szCs w:val="28"/>
               </w:rPr>
               <w:tab/>
             </w:r>
@@ -1754,8 +1696,6 @@
               <w:rPr>
                 <w:noProof/>
                 <w:webHidden/>
-                <w:sz w:val="28"/>
-                <w:szCs w:val="28"/>
               </w:rPr>
               <w:fldChar w:fldCharType="begin"/>
             </w:r>
@@ -1763,25 +1703,19 @@
               <w:rPr>
                 <w:noProof/>
                 <w:webHidden/>
-                <w:sz w:val="28"/>
-                <w:szCs w:val="28"/>
-              </w:rPr>
-              <w:instrText xml:space="preserve"> PAGEREF _Toc159875988 \h </w:instrText>
+              </w:rPr>
+              <w:instrText xml:space="preserve"> PAGEREF _Toc159913797 \h </w:instrText>
             </w:r>
             <w:r>
               <w:rPr>
                 <w:noProof/>
                 <w:webHidden/>
-                <w:sz w:val="28"/>
-                <w:szCs w:val="28"/>
               </w:rPr>
             </w:r>
             <w:r>
               <w:rPr>
                 <w:noProof/>
                 <w:webHidden/>
-                <w:sz w:val="28"/>
-                <w:szCs w:val="28"/>
               </w:rPr>
               <w:fldChar w:fldCharType="separate"/>
             </w:r>
@@ -1789,8 +1723,6 @@
               <w:rPr>
                 <w:noProof/>
                 <w:webHidden/>
-                <w:sz w:val="28"/>
-                <w:szCs w:val="28"/>
               </w:rPr>
               <w:t>3</w:t>
             </w:r>
@@ -1798,8 +1730,6 @@
               <w:rPr>
                 <w:noProof/>
                 <w:webHidden/>
-                <w:sz w:val="28"/>
-                <w:szCs w:val="28"/>
               </w:rPr>
               <w:fldChar w:fldCharType="end"/>
             </w:r>
@@ -1816,20 +1746,18 @@
               <w:rFonts w:eastAsiaTheme="minorEastAsia"/>
               <w:noProof/>
               <w:kern w:val="2"/>
-              <w:sz w:val="28"/>
-              <w:szCs w:val="28"/>
               <w:lang w:eastAsia="fr-FR"/>
               <w14:ligatures w14:val="standardContextual"/>
             </w:rPr>
           </w:pPr>
-          <w:hyperlink w:anchor="_Toc159875989" w:history="1">
+          <w:hyperlink w:anchor="_Toc159913798" w:history="1">
             <w:r>
               <w:rPr>
                 <w:rStyle w:val="Lienhypertexte"/>
                 <w:rFonts w:ascii="Times New Roman" w:hAnsi="Times New Roman" w:cs="Times New Roman"/>
-                <w:noProof/>
-                <w:sz w:val="28"/>
-                <w:szCs w:val="28"/>
+                <w:b/>
+                <w:bCs/>
+                <w:noProof/>
               </w:rPr>
               <w:t>IV.</w:t>
             </w:r>
@@ -1838,8 +1766,6 @@
                 <w:rFonts w:eastAsiaTheme="minorEastAsia"/>
                 <w:noProof/>
                 <w:kern w:val="2"/>
-                <w:sz w:val="28"/>
-                <w:szCs w:val="28"/>
                 <w:lang w:eastAsia="fr-FR"/>
                 <w14:ligatures w14:val="standardContextual"/>
               </w:rPr>
@@ -1849,9 +1775,9 @@
               <w:rPr>
                 <w:rStyle w:val="Lienhypertexte"/>
                 <w:rFonts w:ascii="Times New Roman" w:hAnsi="Times New Roman" w:cs="Times New Roman"/>
-                <w:noProof/>
-                <w:sz w:val="28"/>
-                <w:szCs w:val="28"/>
+                <w:b/>
+                <w:bCs/>
+                <w:noProof/>
               </w:rPr>
               <w:t>RECHERCHE</w:t>
             </w:r>
@@ -1859,8 +1785,6 @@
               <w:rPr>
                 <w:noProof/>
                 <w:webHidden/>
-                <w:sz w:val="28"/>
-                <w:szCs w:val="28"/>
               </w:rPr>
               <w:tab/>
             </w:r>
@@ -1868,8 +1792,6 @@
               <w:rPr>
                 <w:noProof/>
                 <w:webHidden/>
-                <w:sz w:val="28"/>
-                <w:szCs w:val="28"/>
               </w:rPr>
               <w:fldChar w:fldCharType="begin"/>
             </w:r>
@@ -1877,25 +1799,19 @@
               <w:rPr>
                 <w:noProof/>
                 <w:webHidden/>
-                <w:sz w:val="28"/>
-                <w:szCs w:val="28"/>
-              </w:rPr>
-              <w:instrText xml:space="preserve"> PAGEREF _Toc159875989 \h </w:instrText>
+              </w:rPr>
+              <w:instrText xml:space="preserve"> PAGEREF _Toc159913798 \h </w:instrText>
             </w:r>
             <w:r>
               <w:rPr>
                 <w:noProof/>
                 <w:webHidden/>
-                <w:sz w:val="28"/>
-                <w:szCs w:val="28"/>
               </w:rPr>
             </w:r>
             <w:r>
               <w:rPr>
                 <w:noProof/>
                 <w:webHidden/>
-                <w:sz w:val="28"/>
-                <w:szCs w:val="28"/>
               </w:rPr>
               <w:fldChar w:fldCharType="separate"/>
             </w:r>
@@ -1903,8 +1819,6 @@
               <w:rPr>
                 <w:noProof/>
                 <w:webHidden/>
-                <w:sz w:val="28"/>
-                <w:szCs w:val="28"/>
               </w:rPr>
               <w:t>4</w:t>
             </w:r>
@@ -1912,8 +1826,6 @@
               <w:rPr>
                 <w:noProof/>
                 <w:webHidden/>
-                <w:sz w:val="28"/>
-                <w:szCs w:val="28"/>
               </w:rPr>
               <w:fldChar w:fldCharType="end"/>
             </w:r>
@@ -1930,20 +1842,18 @@
               <w:rFonts w:eastAsiaTheme="minorEastAsia"/>
               <w:noProof/>
               <w:kern w:val="2"/>
-              <w:sz w:val="28"/>
-              <w:szCs w:val="28"/>
               <w:lang w:eastAsia="fr-FR"/>
               <w14:ligatures w14:val="standardContextual"/>
             </w:rPr>
           </w:pPr>
-          <w:hyperlink w:anchor="_Toc159875990" w:history="1">
+          <w:hyperlink w:anchor="_Toc159913799" w:history="1">
             <w:r>
               <w:rPr>
                 <w:rStyle w:val="Lienhypertexte"/>
                 <w:rFonts w:ascii="Times New Roman" w:hAnsi="Times New Roman" w:cs="Times New Roman"/>
-                <w:noProof/>
-                <w:sz w:val="28"/>
-                <w:szCs w:val="28"/>
+                <w:b/>
+                <w:bCs/>
+                <w:noProof/>
               </w:rPr>
               <w:t>V.</w:t>
             </w:r>
@@ -1952,8 +1862,6 @@
                 <w:rFonts w:eastAsiaTheme="minorEastAsia"/>
                 <w:noProof/>
                 <w:kern w:val="2"/>
-                <w:sz w:val="28"/>
-                <w:szCs w:val="28"/>
                 <w:lang w:eastAsia="fr-FR"/>
                 <w14:ligatures w14:val="standardContextual"/>
               </w:rPr>
@@ -1963,9 +1871,9 @@
               <w:rPr>
                 <w:rStyle w:val="Lienhypertexte"/>
                 <w:rFonts w:ascii="Times New Roman" w:hAnsi="Times New Roman" w:cs="Times New Roman"/>
-                <w:noProof/>
-                <w:sz w:val="28"/>
-                <w:szCs w:val="28"/>
+                <w:b/>
+                <w:bCs/>
+                <w:noProof/>
               </w:rPr>
               <w:t>ANALYSE</w:t>
             </w:r>
@@ -1973,8 +1881,6 @@
               <w:rPr>
                 <w:noProof/>
                 <w:webHidden/>
-                <w:sz w:val="28"/>
-                <w:szCs w:val="28"/>
               </w:rPr>
               <w:tab/>
             </w:r>
@@ -1982,8 +1888,6 @@
               <w:rPr>
                 <w:noProof/>
                 <w:webHidden/>
-                <w:sz w:val="28"/>
-                <w:szCs w:val="28"/>
               </w:rPr>
               <w:fldChar w:fldCharType="begin"/>
             </w:r>
@@ -1991,25 +1895,19 @@
               <w:rPr>
                 <w:noProof/>
                 <w:webHidden/>
-                <w:sz w:val="28"/>
-                <w:szCs w:val="28"/>
-              </w:rPr>
-              <w:instrText xml:space="preserve"> PAGEREF _Toc159875990 \h </w:instrText>
+              </w:rPr>
+              <w:instrText xml:space="preserve"> PAGEREF _Toc159913799 \h </w:instrText>
             </w:r>
             <w:r>
               <w:rPr>
                 <w:noProof/>
                 <w:webHidden/>
-                <w:sz w:val="28"/>
-                <w:szCs w:val="28"/>
               </w:rPr>
             </w:r>
             <w:r>
               <w:rPr>
                 <w:noProof/>
                 <w:webHidden/>
-                <w:sz w:val="28"/>
-                <w:szCs w:val="28"/>
               </w:rPr>
               <w:fldChar w:fldCharType="separate"/>
             </w:r>
@@ -2017,8 +1915,6 @@
               <w:rPr>
                 <w:noProof/>
                 <w:webHidden/>
-                <w:sz w:val="28"/>
-                <w:szCs w:val="28"/>
               </w:rPr>
               <w:t>4</w:t>
             </w:r>
@@ -2026,8 +1922,6 @@
               <w:rPr>
                 <w:noProof/>
                 <w:webHidden/>
-                <w:sz w:val="28"/>
-                <w:szCs w:val="28"/>
               </w:rPr>
               <w:fldChar w:fldCharType="end"/>
             </w:r>
@@ -2040,20 +1934,18 @@
               <w:rFonts w:eastAsiaTheme="minorEastAsia"/>
               <w:noProof/>
               <w:kern w:val="2"/>
-              <w:sz w:val="28"/>
-              <w:szCs w:val="28"/>
               <w:lang w:eastAsia="fr-FR"/>
               <w14:ligatures w14:val="standardContextual"/>
             </w:rPr>
           </w:pPr>
-          <w:hyperlink w:anchor="_Toc159875991" w:history="1">
+          <w:hyperlink w:anchor="_Toc159913800" w:history="1">
             <w:r>
               <w:rPr>
                 <w:rStyle w:val="Lienhypertexte"/>
                 <w:rFonts w:ascii="Times New Roman" w:hAnsi="Times New Roman" w:cs="Times New Roman"/>
-                <w:noProof/>
-                <w:sz w:val="28"/>
-                <w:szCs w:val="28"/>
+                <w:b/>
+                <w:bCs/>
+                <w:noProof/>
               </w:rPr>
               <w:t>1.</w:t>
             </w:r>
@@ -2062,8 +1954,6 @@
                 <w:rFonts w:eastAsiaTheme="minorEastAsia"/>
                 <w:noProof/>
                 <w:kern w:val="2"/>
-                <w:sz w:val="28"/>
-                <w:szCs w:val="28"/>
                 <w:lang w:eastAsia="fr-FR"/>
                 <w14:ligatures w14:val="standardContextual"/>
               </w:rPr>
@@ -2073,9 +1963,9 @@
               <w:rPr>
                 <w:rStyle w:val="Lienhypertexte"/>
                 <w:rFonts w:ascii="Times New Roman" w:hAnsi="Times New Roman" w:cs="Times New Roman"/>
-                <w:noProof/>
-                <w:sz w:val="28"/>
-                <w:szCs w:val="28"/>
+                <w:b/>
+                <w:bCs/>
+                <w:noProof/>
               </w:rPr>
               <w:t>Afrique-Agriculture (www.afrique-agriculture.org)</w:t>
             </w:r>
@@ -2083,8 +1973,6 @@
               <w:rPr>
                 <w:noProof/>
                 <w:webHidden/>
-                <w:sz w:val="28"/>
-                <w:szCs w:val="28"/>
               </w:rPr>
               <w:tab/>
             </w:r>
@@ -2092,8 +1980,6 @@
               <w:rPr>
                 <w:noProof/>
                 <w:webHidden/>
-                <w:sz w:val="28"/>
-                <w:szCs w:val="28"/>
               </w:rPr>
               <w:fldChar w:fldCharType="begin"/>
             </w:r>
@@ -2101,25 +1987,19 @@
               <w:rPr>
                 <w:noProof/>
                 <w:webHidden/>
-                <w:sz w:val="28"/>
-                <w:szCs w:val="28"/>
-              </w:rPr>
-              <w:instrText xml:space="preserve"> PAGEREF _Toc159875991 \h </w:instrText>
+              </w:rPr>
+              <w:instrText xml:space="preserve"> PAGEREF _Toc159913800 \h </w:instrText>
             </w:r>
             <w:r>
               <w:rPr>
                 <w:noProof/>
                 <w:webHidden/>
-                <w:sz w:val="28"/>
-                <w:szCs w:val="28"/>
               </w:rPr>
             </w:r>
             <w:r>
               <w:rPr>
                 <w:noProof/>
                 <w:webHidden/>
-                <w:sz w:val="28"/>
-                <w:szCs w:val="28"/>
               </w:rPr>
               <w:fldChar w:fldCharType="separate"/>
             </w:r>
@@ -2127,8 +2007,6 @@
               <w:rPr>
                 <w:noProof/>
                 <w:webHidden/>
-                <w:sz w:val="28"/>
-                <w:szCs w:val="28"/>
               </w:rPr>
               <w:t>4</w:t>
             </w:r>
@@ -2136,8 +2014,6 @@
               <w:rPr>
                 <w:noProof/>
                 <w:webHidden/>
-                <w:sz w:val="28"/>
-                <w:szCs w:val="28"/>
               </w:rPr>
               <w:fldChar w:fldCharType="end"/>
             </w:r>
@@ -2150,20 +2026,18 @@
               <w:rFonts w:eastAsiaTheme="minorEastAsia"/>
               <w:noProof/>
               <w:kern w:val="2"/>
-              <w:sz w:val="28"/>
-              <w:szCs w:val="28"/>
               <w:lang w:eastAsia="fr-FR"/>
               <w14:ligatures w14:val="standardContextual"/>
             </w:rPr>
           </w:pPr>
-          <w:hyperlink w:anchor="_Toc159875992" w:history="1">
+          <w:hyperlink w:anchor="_Toc159913801" w:history="1">
             <w:r>
               <w:rPr>
                 <w:rStyle w:val="Lienhypertexte"/>
                 <w:rFonts w:ascii="Times New Roman" w:hAnsi="Times New Roman" w:cs="Times New Roman"/>
-                <w:noProof/>
-                <w:sz w:val="28"/>
-                <w:szCs w:val="28"/>
+                <w:b/>
+                <w:bCs/>
+                <w:noProof/>
               </w:rPr>
               <w:t>2.</w:t>
             </w:r>
@@ -2172,8 +2046,6 @@
                 <w:rFonts w:eastAsiaTheme="minorEastAsia"/>
                 <w:noProof/>
                 <w:kern w:val="2"/>
-                <w:sz w:val="28"/>
-                <w:szCs w:val="28"/>
                 <w:lang w:eastAsia="fr-FR"/>
                 <w14:ligatures w14:val="standardContextual"/>
               </w:rPr>
@@ -2183,9 +2055,9 @@
               <w:rPr>
                 <w:rStyle w:val="Lienhypertexte"/>
                 <w:rFonts w:ascii="Times New Roman" w:hAnsi="Times New Roman" w:cs="Times New Roman"/>
-                <w:noProof/>
-                <w:sz w:val="28"/>
-                <w:szCs w:val="28"/>
+                <w:b/>
+                <w:bCs/>
+                <w:noProof/>
               </w:rPr>
               <w:t>La page agriculture d’Afrique la tribune (www.afrique.latribune.fr/entreprises/agriculture)</w:t>
             </w:r>
@@ -2193,8 +2065,6 @@
               <w:rPr>
                 <w:noProof/>
                 <w:webHidden/>
-                <w:sz w:val="28"/>
-                <w:szCs w:val="28"/>
               </w:rPr>
               <w:tab/>
             </w:r>
@@ -2202,8 +2072,6 @@
               <w:rPr>
                 <w:noProof/>
                 <w:webHidden/>
-                <w:sz w:val="28"/>
-                <w:szCs w:val="28"/>
               </w:rPr>
               <w:fldChar w:fldCharType="begin"/>
             </w:r>
@@ -2211,25 +2079,19 @@
               <w:rPr>
                 <w:noProof/>
                 <w:webHidden/>
-                <w:sz w:val="28"/>
-                <w:szCs w:val="28"/>
-              </w:rPr>
-              <w:instrText xml:space="preserve"> PAGEREF _Toc159875992 \h </w:instrText>
+              </w:rPr>
+              <w:instrText xml:space="preserve"> PAGEREF _Toc159913801 \h </w:instrText>
             </w:r>
             <w:r>
               <w:rPr>
                 <w:noProof/>
                 <w:webHidden/>
-                <w:sz w:val="28"/>
-                <w:szCs w:val="28"/>
               </w:rPr>
             </w:r>
             <w:r>
               <w:rPr>
                 <w:noProof/>
                 <w:webHidden/>
-                <w:sz w:val="28"/>
-                <w:szCs w:val="28"/>
               </w:rPr>
               <w:fldChar w:fldCharType="separate"/>
             </w:r>
@@ -2237,8 +2099,6 @@
               <w:rPr>
                 <w:noProof/>
                 <w:webHidden/>
-                <w:sz w:val="28"/>
-                <w:szCs w:val="28"/>
               </w:rPr>
               <w:t>5</w:t>
             </w:r>
@@ -2246,8 +2106,6 @@
               <w:rPr>
                 <w:noProof/>
                 <w:webHidden/>
-                <w:sz w:val="28"/>
-                <w:szCs w:val="28"/>
               </w:rPr>
               <w:fldChar w:fldCharType="end"/>
             </w:r>
@@ -2260,20 +2118,18 @@
               <w:rFonts w:eastAsiaTheme="minorEastAsia"/>
               <w:noProof/>
               <w:kern w:val="2"/>
-              <w:sz w:val="28"/>
-              <w:szCs w:val="28"/>
               <w:lang w:eastAsia="fr-FR"/>
               <w14:ligatures w14:val="standardContextual"/>
             </w:rPr>
           </w:pPr>
-          <w:hyperlink w:anchor="_Toc159875993" w:history="1">
+          <w:hyperlink w:anchor="_Toc159913802" w:history="1">
             <w:r>
               <w:rPr>
                 <w:rStyle w:val="Lienhypertexte"/>
                 <w:rFonts w:ascii="Times New Roman" w:hAnsi="Times New Roman" w:cs="Times New Roman"/>
-                <w:noProof/>
-                <w:sz w:val="28"/>
-                <w:szCs w:val="28"/>
+                <w:b/>
+                <w:bCs/>
+                <w:noProof/>
               </w:rPr>
               <w:t>3.</w:t>
             </w:r>
@@ -2282,8 +2138,6 @@
                 <w:rFonts w:eastAsiaTheme="minorEastAsia"/>
                 <w:noProof/>
                 <w:kern w:val="2"/>
-                <w:sz w:val="28"/>
-                <w:szCs w:val="28"/>
                 <w:lang w:eastAsia="fr-FR"/>
                 <w14:ligatures w14:val="standardContextual"/>
               </w:rPr>
@@ -2293,9 +2147,9 @@
               <w:rPr>
                 <w:rStyle w:val="Lienhypertexte"/>
                 <w:rFonts w:ascii="Times New Roman" w:hAnsi="Times New Roman" w:cs="Times New Roman"/>
-                <w:noProof/>
-                <w:sz w:val="28"/>
-                <w:szCs w:val="28"/>
+                <w:b/>
+                <w:bCs/>
+                <w:noProof/>
               </w:rPr>
               <w:t>La page agriculture de scidev (www.scidev.net/afrique-sub-saharienne/agriculture)</w:t>
             </w:r>
@@ -2303,8 +2157,6 @@
               <w:rPr>
                 <w:noProof/>
                 <w:webHidden/>
-                <w:sz w:val="28"/>
-                <w:szCs w:val="28"/>
               </w:rPr>
               <w:tab/>
             </w:r>
@@ -2312,8 +2164,6 @@
               <w:rPr>
                 <w:noProof/>
                 <w:webHidden/>
-                <w:sz w:val="28"/>
-                <w:szCs w:val="28"/>
               </w:rPr>
               <w:fldChar w:fldCharType="begin"/>
             </w:r>
@@ -2321,25 +2171,19 @@
               <w:rPr>
                 <w:noProof/>
                 <w:webHidden/>
-                <w:sz w:val="28"/>
-                <w:szCs w:val="28"/>
-              </w:rPr>
-              <w:instrText xml:space="preserve"> PAGEREF _Toc159875993 \h </w:instrText>
+              </w:rPr>
+              <w:instrText xml:space="preserve"> PAGEREF _Toc159913802 \h </w:instrText>
             </w:r>
             <w:r>
               <w:rPr>
                 <w:noProof/>
                 <w:webHidden/>
-                <w:sz w:val="28"/>
-                <w:szCs w:val="28"/>
               </w:rPr>
             </w:r>
             <w:r>
               <w:rPr>
                 <w:noProof/>
                 <w:webHidden/>
-                <w:sz w:val="28"/>
-                <w:szCs w:val="28"/>
               </w:rPr>
               <w:fldChar w:fldCharType="separate"/>
             </w:r>
@@ -2347,17 +2191,13 @@
               <w:rPr>
                 <w:noProof/>
                 <w:webHidden/>
-                <w:sz w:val="28"/>
-                <w:szCs w:val="28"/>
-              </w:rPr>
-              <w:t>5</w:t>
+              </w:rPr>
+              <w:t>6</w:t>
             </w:r>
             <w:r>
               <w:rPr>
                 <w:noProof/>
                 <w:webHidden/>
-                <w:sz w:val="28"/>
-                <w:szCs w:val="28"/>
               </w:rPr>
               <w:fldChar w:fldCharType="end"/>
             </w:r>
@@ -2374,20 +2214,18 @@
               <w:rFonts w:eastAsiaTheme="minorEastAsia"/>
               <w:noProof/>
               <w:kern w:val="2"/>
-              <w:sz w:val="28"/>
-              <w:szCs w:val="28"/>
               <w:lang w:eastAsia="fr-FR"/>
               <w14:ligatures w14:val="standardContextual"/>
             </w:rPr>
           </w:pPr>
-          <w:hyperlink w:anchor="_Toc159875994" w:history="1">
+          <w:hyperlink w:anchor="_Toc159913803" w:history="1">
             <w:r>
               <w:rPr>
                 <w:rStyle w:val="Lienhypertexte"/>
                 <w:rFonts w:ascii="Times New Roman" w:hAnsi="Times New Roman" w:cs="Times New Roman"/>
-                <w:noProof/>
-                <w:sz w:val="28"/>
-                <w:szCs w:val="28"/>
+                <w:b/>
+                <w:bCs/>
+                <w:noProof/>
               </w:rPr>
               <w:t>VI.</w:t>
             </w:r>
@@ -2396,8 +2234,6 @@
                 <w:rFonts w:eastAsiaTheme="minorEastAsia"/>
                 <w:noProof/>
                 <w:kern w:val="2"/>
-                <w:sz w:val="28"/>
-                <w:szCs w:val="28"/>
                 <w:lang w:eastAsia="fr-FR"/>
                 <w14:ligatures w14:val="standardContextual"/>
               </w:rPr>
@@ -2407,9 +2243,9 @@
               <w:rPr>
                 <w:rStyle w:val="Lienhypertexte"/>
                 <w:rFonts w:ascii="Times New Roman" w:hAnsi="Times New Roman" w:cs="Times New Roman"/>
-                <w:noProof/>
-                <w:sz w:val="28"/>
-                <w:szCs w:val="28"/>
+                <w:b/>
+                <w:bCs/>
+                <w:noProof/>
               </w:rPr>
               <w:t>DIFFUSION</w:t>
             </w:r>
@@ -2417,8 +2253,6 @@
               <w:rPr>
                 <w:noProof/>
                 <w:webHidden/>
-                <w:sz w:val="28"/>
-                <w:szCs w:val="28"/>
               </w:rPr>
               <w:tab/>
             </w:r>
@@ -2426,8 +2260,6 @@
               <w:rPr>
                 <w:noProof/>
                 <w:webHidden/>
-                <w:sz w:val="28"/>
-                <w:szCs w:val="28"/>
               </w:rPr>
               <w:fldChar w:fldCharType="begin"/>
             </w:r>
@@ -2435,25 +2267,19 @@
               <w:rPr>
                 <w:noProof/>
                 <w:webHidden/>
-                <w:sz w:val="28"/>
-                <w:szCs w:val="28"/>
-              </w:rPr>
-              <w:instrText xml:space="preserve"> PAGEREF _Toc159875994 \h </w:instrText>
+              </w:rPr>
+              <w:instrText xml:space="preserve"> PAGEREF _Toc159913803 \h </w:instrText>
             </w:r>
             <w:r>
               <w:rPr>
                 <w:noProof/>
                 <w:webHidden/>
-                <w:sz w:val="28"/>
-                <w:szCs w:val="28"/>
               </w:rPr>
             </w:r>
             <w:r>
               <w:rPr>
                 <w:noProof/>
                 <w:webHidden/>
-                <w:sz w:val="28"/>
-                <w:szCs w:val="28"/>
               </w:rPr>
               <w:fldChar w:fldCharType="separate"/>
             </w:r>
@@ -2461,8 +2287,6 @@
               <w:rPr>
                 <w:noProof/>
                 <w:webHidden/>
-                <w:sz w:val="28"/>
-                <w:szCs w:val="28"/>
               </w:rPr>
               <w:t>6</w:t>
             </w:r>
@@ -2470,8 +2294,6 @@
               <w:rPr>
                 <w:noProof/>
                 <w:webHidden/>
-                <w:sz w:val="28"/>
-                <w:szCs w:val="28"/>
               </w:rPr>
               <w:fldChar w:fldCharType="end"/>
             </w:r>
@@ -2488,20 +2310,18 @@
               <w:rFonts w:eastAsiaTheme="minorEastAsia"/>
               <w:noProof/>
               <w:kern w:val="2"/>
-              <w:sz w:val="28"/>
-              <w:szCs w:val="28"/>
               <w:lang w:eastAsia="fr-FR"/>
               <w14:ligatures w14:val="standardContextual"/>
             </w:rPr>
           </w:pPr>
-          <w:hyperlink w:anchor="_Toc159875995" w:history="1">
+          <w:hyperlink w:anchor="_Toc159913804" w:history="1">
             <w:r>
               <w:rPr>
                 <w:rStyle w:val="Lienhypertexte"/>
                 <w:rFonts w:ascii="Times New Roman" w:hAnsi="Times New Roman" w:cs="Times New Roman"/>
-                <w:noProof/>
-                <w:sz w:val="28"/>
-                <w:szCs w:val="28"/>
+                <w:b/>
+                <w:bCs/>
+                <w:noProof/>
               </w:rPr>
               <w:t>VII.</w:t>
             </w:r>
@@ -2510,8 +2330,6 @@
                 <w:rFonts w:eastAsiaTheme="minorEastAsia"/>
                 <w:noProof/>
                 <w:kern w:val="2"/>
-                <w:sz w:val="28"/>
-                <w:szCs w:val="28"/>
                 <w:lang w:eastAsia="fr-FR"/>
                 <w14:ligatures w14:val="standardContextual"/>
               </w:rPr>
@@ -2521,9 +2339,9 @@
               <w:rPr>
                 <w:rStyle w:val="Lienhypertexte"/>
                 <w:rFonts w:ascii="Times New Roman" w:hAnsi="Times New Roman" w:cs="Times New Roman"/>
-                <w:noProof/>
-                <w:sz w:val="28"/>
-                <w:szCs w:val="28"/>
+                <w:b/>
+                <w:bCs/>
+                <w:noProof/>
               </w:rPr>
               <w:t>FICHE TECHNIQUE DE APPLICATION</w:t>
             </w:r>
@@ -2531,8 +2349,6 @@
               <w:rPr>
                 <w:noProof/>
                 <w:webHidden/>
-                <w:sz w:val="28"/>
-                <w:szCs w:val="28"/>
               </w:rPr>
               <w:tab/>
             </w:r>
@@ -2540,8 +2356,6 @@
               <w:rPr>
                 <w:noProof/>
                 <w:webHidden/>
-                <w:sz w:val="28"/>
-                <w:szCs w:val="28"/>
               </w:rPr>
               <w:fldChar w:fldCharType="begin"/>
             </w:r>
@@ -2549,25 +2363,19 @@
               <w:rPr>
                 <w:noProof/>
                 <w:webHidden/>
-                <w:sz w:val="28"/>
-                <w:szCs w:val="28"/>
-              </w:rPr>
-              <w:instrText xml:space="preserve"> PAGEREF _Toc159875995 \h </w:instrText>
+              </w:rPr>
+              <w:instrText xml:space="preserve"> PAGEREF _Toc159913804 \h </w:instrText>
             </w:r>
             <w:r>
               <w:rPr>
                 <w:noProof/>
                 <w:webHidden/>
-                <w:sz w:val="28"/>
-                <w:szCs w:val="28"/>
               </w:rPr>
             </w:r>
             <w:r>
               <w:rPr>
                 <w:noProof/>
                 <w:webHidden/>
-                <w:sz w:val="28"/>
-                <w:szCs w:val="28"/>
               </w:rPr>
               <w:fldChar w:fldCharType="separate"/>
             </w:r>
@@ -2575,8 +2383,6 @@
               <w:rPr>
                 <w:noProof/>
                 <w:webHidden/>
-                <w:sz w:val="28"/>
-                <w:szCs w:val="28"/>
               </w:rPr>
               <w:t>7</w:t>
             </w:r>
@@ -2584,8 +2390,6 @@
               <w:rPr>
                 <w:noProof/>
                 <w:webHidden/>
-                <w:sz w:val="28"/>
-                <w:szCs w:val="28"/>
               </w:rPr>
               <w:fldChar w:fldCharType="end"/>
             </w:r>
@@ -2598,20 +2402,18 @@
               <w:rFonts w:eastAsiaTheme="minorEastAsia"/>
               <w:noProof/>
               <w:kern w:val="2"/>
-              <w:sz w:val="28"/>
-              <w:szCs w:val="28"/>
               <w:lang w:eastAsia="fr-FR"/>
               <w14:ligatures w14:val="standardContextual"/>
             </w:rPr>
           </w:pPr>
-          <w:hyperlink w:anchor="_Toc159875996" w:history="1">
+          <w:hyperlink w:anchor="_Toc159913805" w:history="1">
             <w:r>
               <w:rPr>
                 <w:rStyle w:val="Lienhypertexte"/>
                 <w:rFonts w:ascii="Times New Roman" w:hAnsi="Times New Roman" w:cs="Times New Roman"/>
-                <w:noProof/>
-                <w:sz w:val="28"/>
-                <w:szCs w:val="28"/>
+                <w:b/>
+                <w:bCs/>
+                <w:noProof/>
               </w:rPr>
               <w:t>1.</w:t>
             </w:r>
@@ -2620,8 +2422,6 @@
                 <w:rFonts w:eastAsiaTheme="minorEastAsia"/>
                 <w:noProof/>
                 <w:kern w:val="2"/>
-                <w:sz w:val="28"/>
-                <w:szCs w:val="28"/>
                 <w:lang w:eastAsia="fr-FR"/>
                 <w14:ligatures w14:val="standardContextual"/>
               </w:rPr>
@@ -2631,9 +2431,9 @@
               <w:rPr>
                 <w:rStyle w:val="Lienhypertexte"/>
                 <w:rFonts w:ascii="Times New Roman" w:hAnsi="Times New Roman" w:cs="Times New Roman"/>
-                <w:noProof/>
-                <w:sz w:val="28"/>
-                <w:szCs w:val="28"/>
+                <w:b/>
+                <w:bCs/>
+                <w:noProof/>
               </w:rPr>
               <w:t>Architecture De L’application</w:t>
             </w:r>
@@ -2641,8 +2441,6 @@
               <w:rPr>
                 <w:noProof/>
                 <w:webHidden/>
-                <w:sz w:val="28"/>
-                <w:szCs w:val="28"/>
               </w:rPr>
               <w:tab/>
             </w:r>
@@ -2650,8 +2448,6 @@
               <w:rPr>
                 <w:noProof/>
                 <w:webHidden/>
-                <w:sz w:val="28"/>
-                <w:szCs w:val="28"/>
               </w:rPr>
               <w:fldChar w:fldCharType="begin"/>
             </w:r>
@@ -2659,25 +2455,19 @@
               <w:rPr>
                 <w:noProof/>
                 <w:webHidden/>
-                <w:sz w:val="28"/>
-                <w:szCs w:val="28"/>
-              </w:rPr>
-              <w:instrText xml:space="preserve"> PAGEREF _Toc159875996 \h </w:instrText>
+              </w:rPr>
+              <w:instrText xml:space="preserve"> PAGEREF _Toc159913805 \h </w:instrText>
             </w:r>
             <w:r>
               <w:rPr>
                 <w:noProof/>
                 <w:webHidden/>
-                <w:sz w:val="28"/>
-                <w:szCs w:val="28"/>
               </w:rPr>
             </w:r>
             <w:r>
               <w:rPr>
                 <w:noProof/>
                 <w:webHidden/>
-                <w:sz w:val="28"/>
-                <w:szCs w:val="28"/>
               </w:rPr>
               <w:fldChar w:fldCharType="separate"/>
             </w:r>
@@ -2685,8 +2475,6 @@
               <w:rPr>
                 <w:noProof/>
                 <w:webHidden/>
-                <w:sz w:val="28"/>
-                <w:szCs w:val="28"/>
               </w:rPr>
               <w:t>7</w:t>
             </w:r>
@@ -2694,8 +2482,6 @@
               <w:rPr>
                 <w:noProof/>
                 <w:webHidden/>
-                <w:sz w:val="28"/>
-                <w:szCs w:val="28"/>
               </w:rPr>
               <w:fldChar w:fldCharType="end"/>
             </w:r>
@@ -2708,20 +2494,18 @@
               <w:rFonts w:eastAsiaTheme="minorEastAsia"/>
               <w:noProof/>
               <w:kern w:val="2"/>
-              <w:sz w:val="28"/>
-              <w:szCs w:val="28"/>
               <w:lang w:eastAsia="fr-FR"/>
               <w14:ligatures w14:val="standardContextual"/>
             </w:rPr>
           </w:pPr>
-          <w:hyperlink w:anchor="_Toc159875997" w:history="1">
+          <w:hyperlink w:anchor="_Toc159913806" w:history="1">
             <w:r>
               <w:rPr>
                 <w:rStyle w:val="Lienhypertexte"/>
                 <w:rFonts w:ascii="Times New Roman" w:hAnsi="Times New Roman" w:cs="Times New Roman"/>
-                <w:noProof/>
-                <w:sz w:val="28"/>
-                <w:szCs w:val="28"/>
+                <w:b/>
+                <w:bCs/>
+                <w:noProof/>
               </w:rPr>
               <w:t>2.</w:t>
             </w:r>
@@ -2730,8 +2514,6 @@
                 <w:rFonts w:eastAsiaTheme="minorEastAsia"/>
                 <w:noProof/>
                 <w:kern w:val="2"/>
-                <w:sz w:val="28"/>
-                <w:szCs w:val="28"/>
                 <w:lang w:eastAsia="fr-FR"/>
                 <w14:ligatures w14:val="standardContextual"/>
               </w:rPr>
@@ -2741,9 +2523,9 @@
               <w:rPr>
                 <w:rStyle w:val="Lienhypertexte"/>
                 <w:rFonts w:ascii="Times New Roman" w:hAnsi="Times New Roman" w:cs="Times New Roman"/>
-                <w:noProof/>
-                <w:sz w:val="28"/>
-                <w:szCs w:val="28"/>
+                <w:b/>
+                <w:bCs/>
+                <w:noProof/>
               </w:rPr>
               <w:t>Diagramme De Cas D’utilisation</w:t>
             </w:r>
@@ -2751,8 +2533,6 @@
               <w:rPr>
                 <w:noProof/>
                 <w:webHidden/>
-                <w:sz w:val="28"/>
-                <w:szCs w:val="28"/>
               </w:rPr>
               <w:tab/>
             </w:r>
@@ -2760,8 +2540,6 @@
               <w:rPr>
                 <w:noProof/>
                 <w:webHidden/>
-                <w:sz w:val="28"/>
-                <w:szCs w:val="28"/>
               </w:rPr>
               <w:fldChar w:fldCharType="begin"/>
             </w:r>
@@ -2769,25 +2547,19 @@
               <w:rPr>
                 <w:noProof/>
                 <w:webHidden/>
-                <w:sz w:val="28"/>
-                <w:szCs w:val="28"/>
-              </w:rPr>
-              <w:instrText xml:space="preserve"> PAGEREF _Toc159875997 \h </w:instrText>
+              </w:rPr>
+              <w:instrText xml:space="preserve"> PAGEREF _Toc159913806 \h </w:instrText>
             </w:r>
             <w:r>
               <w:rPr>
                 <w:noProof/>
                 <w:webHidden/>
-                <w:sz w:val="28"/>
-                <w:szCs w:val="28"/>
               </w:rPr>
             </w:r>
             <w:r>
               <w:rPr>
                 <w:noProof/>
                 <w:webHidden/>
-                <w:sz w:val="28"/>
-                <w:szCs w:val="28"/>
               </w:rPr>
               <w:fldChar w:fldCharType="separate"/>
             </w:r>
@@ -2795,8 +2567,6 @@
               <w:rPr>
                 <w:noProof/>
                 <w:webHidden/>
-                <w:sz w:val="28"/>
-                <w:szCs w:val="28"/>
               </w:rPr>
               <w:t>8</w:t>
             </w:r>
@@ -2804,8 +2574,6 @@
               <w:rPr>
                 <w:noProof/>
                 <w:webHidden/>
-                <w:sz w:val="28"/>
-                <w:szCs w:val="28"/>
               </w:rPr>
               <w:fldChar w:fldCharType="end"/>
             </w:r>
@@ -2818,20 +2586,18 @@
               <w:rFonts w:eastAsiaTheme="minorEastAsia"/>
               <w:noProof/>
               <w:kern w:val="2"/>
-              <w:sz w:val="28"/>
-              <w:szCs w:val="28"/>
               <w:lang w:eastAsia="fr-FR"/>
               <w14:ligatures w14:val="standardContextual"/>
             </w:rPr>
           </w:pPr>
-          <w:hyperlink w:anchor="_Toc159875998" w:history="1">
+          <w:hyperlink w:anchor="_Toc159913807" w:history="1">
             <w:r>
               <w:rPr>
                 <w:rStyle w:val="Lienhypertexte"/>
                 <w:rFonts w:ascii="Times New Roman" w:hAnsi="Times New Roman" w:cs="Times New Roman"/>
-                <w:noProof/>
-                <w:sz w:val="28"/>
-                <w:szCs w:val="28"/>
+                <w:b/>
+                <w:bCs/>
+                <w:noProof/>
               </w:rPr>
               <w:t>3.</w:t>
             </w:r>
@@ -2840,8 +2606,6 @@
                 <w:rFonts w:eastAsiaTheme="minorEastAsia"/>
                 <w:noProof/>
                 <w:kern w:val="2"/>
-                <w:sz w:val="28"/>
-                <w:szCs w:val="28"/>
                 <w:lang w:eastAsia="fr-FR"/>
                 <w14:ligatures w14:val="standardContextual"/>
               </w:rPr>
@@ -2851,9 +2615,9 @@
               <w:rPr>
                 <w:rStyle w:val="Lienhypertexte"/>
                 <w:rFonts w:ascii="Times New Roman" w:hAnsi="Times New Roman" w:cs="Times New Roman"/>
-                <w:noProof/>
-                <w:sz w:val="28"/>
-                <w:szCs w:val="28"/>
+                <w:b/>
+                <w:bCs/>
+                <w:noProof/>
               </w:rPr>
               <w:t>Diagramme De Classe</w:t>
             </w:r>
@@ -2861,8 +2625,6 @@
               <w:rPr>
                 <w:noProof/>
                 <w:webHidden/>
-                <w:sz w:val="28"/>
-                <w:szCs w:val="28"/>
               </w:rPr>
               <w:tab/>
             </w:r>
@@ -2870,8 +2632,6 @@
               <w:rPr>
                 <w:noProof/>
                 <w:webHidden/>
-                <w:sz w:val="28"/>
-                <w:szCs w:val="28"/>
               </w:rPr>
               <w:fldChar w:fldCharType="begin"/>
             </w:r>
@@ -2879,25 +2639,19 @@
               <w:rPr>
                 <w:noProof/>
                 <w:webHidden/>
-                <w:sz w:val="28"/>
-                <w:szCs w:val="28"/>
-              </w:rPr>
-              <w:instrText xml:space="preserve"> PAGEREF _Toc159875998 \h </w:instrText>
+              </w:rPr>
+              <w:instrText xml:space="preserve"> PAGEREF _Toc159913807 \h </w:instrText>
             </w:r>
             <w:r>
               <w:rPr>
                 <w:noProof/>
                 <w:webHidden/>
-                <w:sz w:val="28"/>
-                <w:szCs w:val="28"/>
               </w:rPr>
             </w:r>
             <w:r>
               <w:rPr>
                 <w:noProof/>
                 <w:webHidden/>
-                <w:sz w:val="28"/>
-                <w:szCs w:val="28"/>
               </w:rPr>
               <w:fldChar w:fldCharType="separate"/>
             </w:r>
@@ -2905,8 +2659,6 @@
               <w:rPr>
                 <w:noProof/>
                 <w:webHidden/>
-                <w:sz w:val="28"/>
-                <w:szCs w:val="28"/>
               </w:rPr>
               <w:t>8</w:t>
             </w:r>
@@ -2914,8 +2666,6 @@
               <w:rPr>
                 <w:noProof/>
                 <w:webHidden/>
-                <w:sz w:val="28"/>
-                <w:szCs w:val="28"/>
               </w:rPr>
               <w:fldChar w:fldCharType="end"/>
             </w:r>
@@ -2928,20 +2678,18 @@
               <w:rFonts w:eastAsiaTheme="minorEastAsia"/>
               <w:noProof/>
               <w:kern w:val="2"/>
-              <w:sz w:val="28"/>
-              <w:szCs w:val="28"/>
               <w:lang w:eastAsia="fr-FR"/>
               <w14:ligatures w14:val="standardContextual"/>
             </w:rPr>
           </w:pPr>
-          <w:hyperlink w:anchor="_Toc159875999" w:history="1">
+          <w:hyperlink w:anchor="_Toc159913808" w:history="1">
             <w:r>
               <w:rPr>
                 <w:rStyle w:val="Lienhypertexte"/>
                 <w:rFonts w:ascii="Times New Roman" w:hAnsi="Times New Roman" w:cs="Times New Roman"/>
-                <w:noProof/>
-                <w:sz w:val="28"/>
-                <w:szCs w:val="28"/>
+                <w:b/>
+                <w:bCs/>
+                <w:noProof/>
               </w:rPr>
               <w:t>4.</w:t>
             </w:r>
@@ -2950,8 +2698,6 @@
                 <w:rFonts w:eastAsiaTheme="minorEastAsia"/>
                 <w:noProof/>
                 <w:kern w:val="2"/>
-                <w:sz w:val="28"/>
-                <w:szCs w:val="28"/>
                 <w:lang w:eastAsia="fr-FR"/>
                 <w14:ligatures w14:val="standardContextual"/>
               </w:rPr>
@@ -2961,9 +2707,9 @@
               <w:rPr>
                 <w:rStyle w:val="Lienhypertexte"/>
                 <w:rFonts w:ascii="Times New Roman" w:hAnsi="Times New Roman" w:cs="Times New Roman"/>
-                <w:noProof/>
-                <w:sz w:val="28"/>
-                <w:szCs w:val="28"/>
+                <w:b/>
+                <w:bCs/>
+                <w:noProof/>
               </w:rPr>
               <w:t>Diagramme de Séquence</w:t>
             </w:r>
@@ -2971,8 +2717,6 @@
               <w:rPr>
                 <w:noProof/>
                 <w:webHidden/>
-                <w:sz w:val="28"/>
-                <w:szCs w:val="28"/>
               </w:rPr>
               <w:tab/>
             </w:r>
@@ -2980,8 +2724,6 @@
               <w:rPr>
                 <w:noProof/>
                 <w:webHidden/>
-                <w:sz w:val="28"/>
-                <w:szCs w:val="28"/>
               </w:rPr>
               <w:fldChar w:fldCharType="begin"/>
             </w:r>
@@ -2989,25 +2731,19 @@
               <w:rPr>
                 <w:noProof/>
                 <w:webHidden/>
-                <w:sz w:val="28"/>
-                <w:szCs w:val="28"/>
-              </w:rPr>
-              <w:instrText xml:space="preserve"> PAGEREF _Toc159875999 \h </w:instrText>
+              </w:rPr>
+              <w:instrText xml:space="preserve"> PAGEREF _Toc159913808 \h </w:instrText>
             </w:r>
             <w:r>
               <w:rPr>
                 <w:noProof/>
                 <w:webHidden/>
-                <w:sz w:val="28"/>
-                <w:szCs w:val="28"/>
               </w:rPr>
             </w:r>
             <w:r>
               <w:rPr>
                 <w:noProof/>
                 <w:webHidden/>
-                <w:sz w:val="28"/>
-                <w:szCs w:val="28"/>
               </w:rPr>
               <w:fldChar w:fldCharType="separate"/>
             </w:r>
@@ -3015,8 +2751,6 @@
               <w:rPr>
                 <w:noProof/>
                 <w:webHidden/>
-                <w:sz w:val="28"/>
-                <w:szCs w:val="28"/>
               </w:rPr>
               <w:t>9</w:t>
             </w:r>
@@ -3024,8 +2758,6 @@
               <w:rPr>
                 <w:noProof/>
                 <w:webHidden/>
-                <w:sz w:val="28"/>
-                <w:szCs w:val="28"/>
               </w:rPr>
               <w:fldChar w:fldCharType="end"/>
             </w:r>
@@ -3038,20 +2770,18 @@
               <w:rFonts w:eastAsiaTheme="minorEastAsia"/>
               <w:noProof/>
               <w:kern w:val="2"/>
-              <w:sz w:val="28"/>
-              <w:szCs w:val="28"/>
               <w:lang w:eastAsia="fr-FR"/>
               <w14:ligatures w14:val="standardContextual"/>
             </w:rPr>
           </w:pPr>
-          <w:hyperlink w:anchor="_Toc159876000" w:history="1">
+          <w:hyperlink w:anchor="_Toc159913809" w:history="1">
             <w:r>
               <w:rPr>
                 <w:rStyle w:val="Lienhypertexte"/>
                 <w:rFonts w:ascii="Times New Roman" w:hAnsi="Times New Roman" w:cs="Times New Roman"/>
-                <w:noProof/>
-                <w:sz w:val="28"/>
-                <w:szCs w:val="28"/>
+                <w:b/>
+                <w:bCs/>
+                <w:noProof/>
               </w:rPr>
               <w:t>5.</w:t>
             </w:r>
@@ -3060,8 +2790,6 @@
                 <w:rFonts w:eastAsiaTheme="minorEastAsia"/>
                 <w:noProof/>
                 <w:kern w:val="2"/>
-                <w:sz w:val="28"/>
-                <w:szCs w:val="28"/>
                 <w:lang w:eastAsia="fr-FR"/>
                 <w14:ligatures w14:val="standardContextual"/>
               </w:rPr>
@@ -3071,9 +2799,9 @@
               <w:rPr>
                 <w:rStyle w:val="Lienhypertexte"/>
                 <w:rFonts w:ascii="Times New Roman" w:hAnsi="Times New Roman" w:cs="Times New Roman"/>
-                <w:noProof/>
-                <w:sz w:val="28"/>
-                <w:szCs w:val="28"/>
+                <w:b/>
+                <w:bCs/>
+                <w:noProof/>
               </w:rPr>
               <w:t>Interfaces</w:t>
             </w:r>
@@ -3081,8 +2809,6 @@
               <w:rPr>
                 <w:noProof/>
                 <w:webHidden/>
-                <w:sz w:val="28"/>
-                <w:szCs w:val="28"/>
               </w:rPr>
               <w:tab/>
             </w:r>
@@ -3090,8 +2816,6 @@
               <w:rPr>
                 <w:noProof/>
                 <w:webHidden/>
-                <w:sz w:val="28"/>
-                <w:szCs w:val="28"/>
               </w:rPr>
               <w:fldChar w:fldCharType="begin"/>
             </w:r>
@@ -3099,25 +2823,19 @@
               <w:rPr>
                 <w:noProof/>
                 <w:webHidden/>
-                <w:sz w:val="28"/>
-                <w:szCs w:val="28"/>
-              </w:rPr>
-              <w:instrText xml:space="preserve"> PAGEREF _Toc159876000 \h </w:instrText>
+              </w:rPr>
+              <w:instrText xml:space="preserve"> PAGEREF _Toc159913809 \h </w:instrText>
             </w:r>
             <w:r>
               <w:rPr>
                 <w:noProof/>
                 <w:webHidden/>
-                <w:sz w:val="28"/>
-                <w:szCs w:val="28"/>
               </w:rPr>
             </w:r>
             <w:r>
               <w:rPr>
                 <w:noProof/>
                 <w:webHidden/>
-                <w:sz w:val="28"/>
-                <w:szCs w:val="28"/>
               </w:rPr>
               <w:fldChar w:fldCharType="separate"/>
             </w:r>
@@ -3125,8 +2843,6 @@
               <w:rPr>
                 <w:noProof/>
                 <w:webHidden/>
-                <w:sz w:val="28"/>
-                <w:szCs w:val="28"/>
               </w:rPr>
               <w:t>10</w:t>
             </w:r>
@@ -3134,8 +2850,6 @@
               <w:rPr>
                 <w:noProof/>
                 <w:webHidden/>
-                <w:sz w:val="28"/>
-                <w:szCs w:val="28"/>
               </w:rPr>
               <w:fldChar w:fldCharType="end"/>
             </w:r>
@@ -3151,20 +2865,18 @@
               <w:rFonts w:eastAsiaTheme="minorEastAsia"/>
               <w:noProof/>
               <w:kern w:val="2"/>
-              <w:sz w:val="28"/>
-              <w:szCs w:val="28"/>
               <w:lang w:eastAsia="fr-FR"/>
               <w14:ligatures w14:val="standardContextual"/>
             </w:rPr>
           </w:pPr>
-          <w:hyperlink w:anchor="_Toc159876001" w:history="1">
+          <w:hyperlink w:anchor="_Toc159913811" w:history="1">
             <w:r>
               <w:rPr>
                 <w:rStyle w:val="Lienhypertexte"/>
                 <w:rFonts w:ascii="Times New Roman" w:hAnsi="Times New Roman" w:cs="Times New Roman"/>
-                <w:noProof/>
-                <w:sz w:val="28"/>
-                <w:szCs w:val="28"/>
+                <w:b/>
+                <w:bCs/>
+                <w:noProof/>
               </w:rPr>
               <w:t>CONCLUSION</w:t>
             </w:r>
@@ -3172,8 +2884,6 @@
               <w:rPr>
                 <w:noProof/>
                 <w:webHidden/>
-                <w:sz w:val="28"/>
-                <w:szCs w:val="28"/>
               </w:rPr>
               <w:tab/>
             </w:r>
@@ -3181,8 +2891,6 @@
               <w:rPr>
                 <w:noProof/>
                 <w:webHidden/>
-                <w:sz w:val="28"/>
-                <w:szCs w:val="28"/>
               </w:rPr>
               <w:fldChar w:fldCharType="begin"/>
             </w:r>
@@ -3190,25 +2898,19 @@
               <w:rPr>
                 <w:noProof/>
                 <w:webHidden/>
-                <w:sz w:val="28"/>
-                <w:szCs w:val="28"/>
-              </w:rPr>
-              <w:instrText xml:space="preserve"> PAGEREF _Toc159876001 \h </w:instrText>
+              </w:rPr>
+              <w:instrText xml:space="preserve"> PAGEREF _Toc159913811 \h </w:instrText>
             </w:r>
             <w:r>
               <w:rPr>
                 <w:noProof/>
                 <w:webHidden/>
-                <w:sz w:val="28"/>
-                <w:szCs w:val="28"/>
               </w:rPr>
             </w:r>
             <w:r>
               <w:rPr>
                 <w:noProof/>
                 <w:webHidden/>
-                <w:sz w:val="28"/>
-                <w:szCs w:val="28"/>
               </w:rPr>
               <w:fldChar w:fldCharType="separate"/>
             </w:r>
@@ -3216,17 +2918,13 @@
               <w:rPr>
                 <w:noProof/>
                 <w:webHidden/>
-                <w:sz w:val="28"/>
-                <w:szCs w:val="28"/>
-              </w:rPr>
-              <w:t>10</w:t>
+              </w:rPr>
+              <w:t>11</w:t>
             </w:r>
             <w:r>
               <w:rPr>
                 <w:noProof/>
                 <w:webHidden/>
-                <w:sz w:val="28"/>
-                <w:szCs w:val="28"/>
               </w:rPr>
               <w:fldChar w:fldCharType="end"/>
             </w:r>
@@ -3316,6 +3014,9 @@
       </w:pPr>
     </w:p>
     <w:p/>
+    <w:p/>
+    <w:p/>
+    <w:p/>
     <w:p>
       <w:pPr>
         <w:jc w:val="both"/>
@@ -3335,7 +3036,7 @@
           <w:color w:val="000000" w:themeColor="text1"/>
         </w:rPr>
       </w:pPr>
-      <w:bookmarkStart w:id="1" w:name="_Toc159875985"/>
+      <w:bookmarkStart w:id="1" w:name="_Toc159913794"/>
       <w:r>
         <w:rPr>
           <w:rFonts w:ascii="Times New Roman" w:hAnsi="Times New Roman" w:cs="Times New Roman"/>
@@ -3403,7 +3104,7 @@
           <w:szCs w:val="32"/>
         </w:rPr>
       </w:pPr>
-      <w:bookmarkStart w:id="2" w:name="_Toc159875986"/>
+      <w:bookmarkStart w:id="2" w:name="_Toc159913795"/>
       <w:r>
         <w:rPr>
           <w:rFonts w:ascii="Times New Roman" w:hAnsi="Times New Roman" w:cs="Times New Roman"/>
@@ -3471,7 +3172,7 @@
           <w:szCs w:val="32"/>
         </w:rPr>
       </w:pPr>
-      <w:bookmarkStart w:id="3" w:name="_Toc159875987"/>
+      <w:bookmarkStart w:id="3" w:name="_Toc159913796"/>
       <w:r>
         <w:rPr>
           <w:rFonts w:ascii="Times New Roman" w:hAnsi="Times New Roman" w:cs="Times New Roman"/>
@@ -3535,7 +3236,7 @@
           <w:szCs w:val="32"/>
         </w:rPr>
       </w:pPr>
-      <w:bookmarkStart w:id="4" w:name="_Toc159875988"/>
+      <w:bookmarkStart w:id="4" w:name="_Toc159913797"/>
       <w:r>
         <w:rPr>
           <w:rFonts w:ascii="Times New Roman" w:hAnsi="Times New Roman" w:cs="Times New Roman"/>
@@ -3610,7 +3311,7 @@
           <w:bCs/>
         </w:rPr>
       </w:pPr>
-      <w:bookmarkStart w:id="5" w:name="_Toc159875989"/>
+      <w:bookmarkStart w:id="5" w:name="_Toc159913798"/>
       <w:r>
         <w:rPr>
           <w:rFonts w:ascii="Times New Roman" w:hAnsi="Times New Roman" w:cs="Times New Roman"/>
@@ -3802,7 +3503,7 @@
           <w:szCs w:val="32"/>
         </w:rPr>
       </w:pPr>
-      <w:bookmarkStart w:id="6" w:name="_Toc159875990"/>
+      <w:bookmarkStart w:id="6" w:name="_Toc159913799"/>
       <w:r>
         <w:rPr>
           <w:rFonts w:ascii="Times New Roman" w:hAnsi="Times New Roman" w:cs="Times New Roman"/>
@@ -3867,7 +3568,7 @@
           <w:szCs w:val="28"/>
         </w:rPr>
       </w:pPr>
-      <w:bookmarkStart w:id="7" w:name="_Toc159875991"/>
+      <w:bookmarkStart w:id="7" w:name="_Toc159913800"/>
       <w:r>
         <w:rPr>
           <w:rFonts w:ascii="Times New Roman" w:hAnsi="Times New Roman" w:cs="Times New Roman"/>
@@ -4177,17 +3878,7 @@
           <w:szCs w:val="24"/>
         </w:rPr>
         <w:lastRenderedPageBreak/>
-        <w:t xml:space="preserve">Domaine </w:t>
-      </w:r>
-      <w:r>
-        <w:rPr>
-          <w:rFonts w:ascii="Times New Roman" w:hAnsi="Times New Roman" w:cs="Times New Roman"/>
-          <w:b/>
-          <w:bCs/>
-          <w:sz w:val="24"/>
-          <w:szCs w:val="24"/>
-        </w:rPr>
-        <w:t>expertise :</w:t>
+        <w:t>Domaine expertise :</w:t>
       </w:r>
       <w:r>
         <w:rPr>
@@ -4229,15 +3920,7 @@
           <w:sz w:val="24"/>
           <w:szCs w:val="24"/>
         </w:rPr>
-        <w:t xml:space="preserve"> :</w:t>
-      </w:r>
-      <w:r>
-        <w:rPr>
-          <w:rFonts w:ascii="Times New Roman" w:hAnsi="Times New Roman" w:cs="Times New Roman"/>
-          <w:sz w:val="24"/>
-          <w:szCs w:val="24"/>
-        </w:rPr>
-        <w:t xml:space="preserve"> Ce site est géré par le magazine "Afrique Agriculture" qui est reconnu pour sa spécialisation dans le domaine agricole en Afrique. Les articles sont généralement rédigés par des experts du secteur, ce qui renforce la crédibilité des informations fournies.</w:t>
+        <w:t xml:space="preserve"> : Ce site est géré par le magazine "Afrique Agriculture" qui est reconnu pour sa spécialisation dans le domaine agricole en Afrique. Les articles sont généralement rédigés par des experts du secteur, ce qui renforce la crédibilité des informations fournies.</w:t>
       </w:r>
     </w:p>
     <w:p>
@@ -4263,17 +3946,7 @@
           <w:sz w:val="24"/>
           <w:szCs w:val="24"/>
         </w:rPr>
-        <w:t xml:space="preserve">Mise à jour </w:t>
-      </w:r>
-      <w:r>
-        <w:rPr>
-          <w:rFonts w:ascii="Times New Roman" w:hAnsi="Times New Roman" w:cs="Times New Roman"/>
-          <w:b/>
-          <w:bCs/>
-          <w:sz w:val="24"/>
-          <w:szCs w:val="24"/>
-        </w:rPr>
-        <w:t>régulière :</w:t>
+        <w:t>Mise à jour régulière :</w:t>
       </w:r>
       <w:r>
         <w:rPr>
@@ -4343,7 +4016,7 @@
           <w:szCs w:val="28"/>
         </w:rPr>
       </w:pPr>
-      <w:bookmarkStart w:id="8" w:name="_Toc159875992"/>
+      <w:bookmarkStart w:id="8" w:name="_Toc159913801"/>
       <w:r>
         <w:rPr>
           <w:rFonts w:ascii="Times New Roman" w:hAnsi="Times New Roman" w:cs="Times New Roman"/>
@@ -4885,7 +4558,7 @@
           <w:szCs w:val="28"/>
         </w:rPr>
       </w:pPr>
-      <w:bookmarkStart w:id="9" w:name="_Toc159875993"/>
+      <w:bookmarkStart w:id="9" w:name="_Toc159913802"/>
       <w:r>
         <w:rPr>
           <w:rFonts w:ascii="Times New Roman" w:hAnsi="Times New Roman" w:cs="Times New Roman"/>
@@ -5373,7 +5046,7 @@
           <w:szCs w:val="32"/>
         </w:rPr>
       </w:pPr>
-      <w:bookmarkStart w:id="10" w:name="_Toc159875994"/>
+      <w:bookmarkStart w:id="10" w:name="_Toc159913803"/>
       <w:r>
         <w:rPr>
           <w:rFonts w:ascii="Times New Roman" w:hAnsi="Times New Roman" w:cs="Times New Roman"/>
@@ -5413,28 +5086,6 @@
         </w:rPr>
         <w:t>En tant qu'outil centré sur l’agriculture, Agri-Veille vise principalement les agriculteurs, tout en étant accessible à toute personne intéressée par ce domaine. La diffusion se fait à travers une interface conviviale, garantissant ainsi une accessibilité optimale à notre application.</w:t>
       </w:r>
-    </w:p>
-    <w:p>
-      <w:pPr>
-        <w:ind w:firstLine="360"/>
-        <w:jc w:val="both"/>
-        <w:rPr>
-          <w:rFonts w:ascii="Times New Roman" w:hAnsi="Times New Roman" w:cs="Times New Roman"/>
-          <w:sz w:val="24"/>
-          <w:szCs w:val="24"/>
-        </w:rPr>
-      </w:pPr>
-    </w:p>
-    <w:p>
-      <w:pPr>
-        <w:ind w:firstLine="360"/>
-        <w:jc w:val="both"/>
-        <w:rPr>
-          <w:rFonts w:ascii="Times New Roman" w:hAnsi="Times New Roman" w:cs="Times New Roman"/>
-          <w:sz w:val="24"/>
-          <w:szCs w:val="24"/>
-        </w:rPr>
-      </w:pPr>
     </w:p>
     <w:p>
       <w:pPr>
@@ -5529,7 +5180,7 @@
           <w:szCs w:val="32"/>
         </w:rPr>
       </w:pPr>
-      <w:bookmarkStart w:id="11" w:name="_Toc159875995"/>
+      <w:bookmarkStart w:id="11" w:name="_Toc159913804"/>
       <w:r>
         <w:rPr>
           <w:rFonts w:ascii="Times New Roman" w:hAnsi="Times New Roman" w:cs="Times New Roman"/>
@@ -5570,7 +5221,7 @@
           <w:szCs w:val="28"/>
         </w:rPr>
       </w:pPr>
-      <w:bookmarkStart w:id="12" w:name="_Toc159875996"/>
+      <w:bookmarkStart w:id="12" w:name="_Toc159913805"/>
       <w:r>
         <w:rPr>
           <w:rFonts w:ascii="Times New Roman" w:hAnsi="Times New Roman" w:cs="Times New Roman"/>
@@ -7449,6 +7100,46 @@
     </w:p>
     <w:p>
       <w:pPr>
+        <w:ind w:firstLine="708"/>
+        <w:rPr>
+          <w:rFonts w:ascii="Times New Roman" w:hAnsi="Times New Roman" w:cs="Times New Roman"/>
+          <w:sz w:val="24"/>
+          <w:szCs w:val="24"/>
+        </w:rPr>
+      </w:pPr>
+    </w:p>
+    <w:p>
+      <w:pPr>
+        <w:ind w:firstLine="708"/>
+        <w:rPr>
+          <w:rFonts w:ascii="Times New Roman" w:hAnsi="Times New Roman" w:cs="Times New Roman"/>
+          <w:sz w:val="24"/>
+          <w:szCs w:val="24"/>
+        </w:rPr>
+      </w:pPr>
+    </w:p>
+    <w:p>
+      <w:pPr>
+        <w:ind w:firstLine="708"/>
+        <w:rPr>
+          <w:rFonts w:ascii="Times New Roman" w:hAnsi="Times New Roman" w:cs="Times New Roman"/>
+          <w:sz w:val="24"/>
+          <w:szCs w:val="24"/>
+        </w:rPr>
+      </w:pPr>
+    </w:p>
+    <w:p>
+      <w:pPr>
+        <w:ind w:firstLine="708"/>
+        <w:rPr>
+          <w:rFonts w:ascii="Times New Roman" w:hAnsi="Times New Roman" w:cs="Times New Roman"/>
+          <w:sz w:val="24"/>
+          <w:szCs w:val="24"/>
+        </w:rPr>
+      </w:pPr>
+    </w:p>
+    <w:p>
+      <w:pPr>
         <w:pStyle w:val="Paragraphedeliste"/>
         <w:numPr>
           <w:ilvl w:val="0"/>
@@ -7463,7 +7154,7 @@
           <w:szCs w:val="28"/>
         </w:rPr>
       </w:pPr>
-      <w:bookmarkStart w:id="13" w:name="_Toc159875997"/>
+      <w:bookmarkStart w:id="13" w:name="_Toc159913806"/>
       <w:r>
         <w:rPr>
           <w:rFonts w:ascii="Times New Roman" w:hAnsi="Times New Roman" w:cs="Times New Roman"/>
@@ -7472,6 +7163,7 @@
           <w:sz w:val="28"/>
           <w:szCs w:val="28"/>
         </w:rPr>
+        <w:lastRenderedPageBreak/>
         <w:t>Diagramme De Cas D’utilisation</w:t>
       </w:r>
       <w:bookmarkEnd w:id="13"/>
@@ -7513,7 +7205,6 @@
           <w:sz w:val="24"/>
           <w:szCs w:val="24"/>
         </w:rPr>
-        <w:lastRenderedPageBreak/>
         <w:t>Acteur interne</w:t>
       </w:r>
     </w:p>
@@ -7716,7 +7407,7 @@
           <w:szCs w:val="28"/>
         </w:rPr>
       </w:pPr>
-      <w:bookmarkStart w:id="14" w:name="_Toc159875998"/>
+      <w:bookmarkStart w:id="14" w:name="_Toc159913807"/>
       <w:r>
         <w:rPr>
           <w:rFonts w:ascii="Times New Roman" w:hAnsi="Times New Roman" w:cs="Times New Roman"/>
@@ -7780,6 +7471,7 @@
           <w:sz w:val="24"/>
           <w:szCs w:val="24"/>
         </w:rPr>
+        <w:lastRenderedPageBreak/>
         <w:drawing>
           <wp:inline distT="0" distB="0" distL="0" distR="0" wp14:anchorId="20B56BCC" wp14:editId="06D160A7">
             <wp:extent cx="5760720" cy="1405255"/>
@@ -7850,24 +7542,6 @@
     </w:p>
     <w:p>
       <w:pPr>
-        <w:rPr>
-          <w:rFonts w:ascii="Times New Roman" w:hAnsi="Times New Roman" w:cs="Times New Roman"/>
-          <w:sz w:val="24"/>
-          <w:szCs w:val="24"/>
-        </w:rPr>
-      </w:pPr>
-    </w:p>
-    <w:p>
-      <w:pPr>
-        <w:rPr>
-          <w:rFonts w:ascii="Times New Roman" w:hAnsi="Times New Roman" w:cs="Times New Roman"/>
-          <w:sz w:val="24"/>
-          <w:szCs w:val="24"/>
-        </w:rPr>
-      </w:pPr>
-    </w:p>
-    <w:p>
-      <w:pPr>
         <w:pStyle w:val="Paragraphedeliste"/>
         <w:numPr>
           <w:ilvl w:val="0"/>
@@ -7882,7 +7556,7 @@
           <w:szCs w:val="28"/>
         </w:rPr>
       </w:pPr>
-      <w:bookmarkStart w:id="15" w:name="_Toc159875999"/>
+      <w:bookmarkStart w:id="15" w:name="_Toc159913808"/>
       <w:r>
         <w:rPr>
           <w:rFonts w:ascii="Times New Roman" w:hAnsi="Times New Roman" w:cs="Times New Roman"/>
@@ -7991,6 +7665,86 @@
     </w:p>
     <w:p>
       <w:pPr>
+        <w:rPr>
+          <w:rFonts w:ascii="Times New Roman" w:hAnsi="Times New Roman" w:cs="Times New Roman"/>
+          <w:noProof/>
+          <w:sz w:val="24"/>
+          <w:szCs w:val="24"/>
+        </w:rPr>
+      </w:pPr>
+    </w:p>
+    <w:p>
+      <w:pPr>
+        <w:rPr>
+          <w:rFonts w:ascii="Times New Roman" w:hAnsi="Times New Roman" w:cs="Times New Roman"/>
+          <w:noProof/>
+          <w:sz w:val="24"/>
+          <w:szCs w:val="24"/>
+        </w:rPr>
+      </w:pPr>
+    </w:p>
+    <w:p>
+      <w:pPr>
+        <w:rPr>
+          <w:rFonts w:ascii="Times New Roman" w:hAnsi="Times New Roman" w:cs="Times New Roman"/>
+          <w:noProof/>
+          <w:sz w:val="24"/>
+          <w:szCs w:val="24"/>
+        </w:rPr>
+      </w:pPr>
+    </w:p>
+    <w:p>
+      <w:pPr>
+        <w:rPr>
+          <w:rFonts w:ascii="Times New Roman" w:hAnsi="Times New Roman" w:cs="Times New Roman"/>
+          <w:noProof/>
+          <w:sz w:val="24"/>
+          <w:szCs w:val="24"/>
+        </w:rPr>
+      </w:pPr>
+    </w:p>
+    <w:p>
+      <w:pPr>
+        <w:rPr>
+          <w:rFonts w:ascii="Times New Roman" w:hAnsi="Times New Roman" w:cs="Times New Roman"/>
+          <w:noProof/>
+          <w:sz w:val="24"/>
+          <w:szCs w:val="24"/>
+        </w:rPr>
+      </w:pPr>
+    </w:p>
+    <w:p>
+      <w:pPr>
+        <w:rPr>
+          <w:rFonts w:ascii="Times New Roman" w:hAnsi="Times New Roman" w:cs="Times New Roman"/>
+          <w:noProof/>
+          <w:sz w:val="24"/>
+          <w:szCs w:val="24"/>
+        </w:rPr>
+      </w:pPr>
+    </w:p>
+    <w:p>
+      <w:pPr>
+        <w:rPr>
+          <w:rFonts w:ascii="Times New Roman" w:hAnsi="Times New Roman" w:cs="Times New Roman"/>
+          <w:noProof/>
+          <w:sz w:val="24"/>
+          <w:szCs w:val="24"/>
+        </w:rPr>
+      </w:pPr>
+    </w:p>
+    <w:p>
+      <w:pPr>
+        <w:rPr>
+          <w:rFonts w:ascii="Times New Roman" w:hAnsi="Times New Roman" w:cs="Times New Roman"/>
+          <w:noProof/>
+          <w:sz w:val="24"/>
+          <w:szCs w:val="24"/>
+        </w:rPr>
+      </w:pPr>
+    </w:p>
+    <w:p>
+      <w:pPr>
         <w:pStyle w:val="Paragraphedeliste"/>
         <w:numPr>
           <w:ilvl w:val="0"/>
@@ -8008,7 +7762,7 @@
           <w:szCs w:val="28"/>
         </w:rPr>
       </w:pPr>
-      <w:bookmarkStart w:id="16" w:name="_Toc159876000"/>
+      <w:bookmarkStart w:id="16" w:name="_Toc159913809"/>
       <w:r>
         <w:rPr>
           <w:rFonts w:ascii="Times New Roman" w:hAnsi="Times New Roman" w:cs="Times New Roman"/>
@@ -8019,123 +7773,32 @@
         </w:rPr>
         <w:t>Interfaces</w:t>
       </w:r>
-      <w:bookmarkStart w:id="17" w:name="_Toc159876001"/>
       <w:bookmarkEnd w:id="16"/>
     </w:p>
     <w:p>
       <w:pPr>
-        <w:pStyle w:val="Titre1"/>
-        <w:jc w:val="center"/>
-        <w:rPr>
-          <w:rFonts w:ascii="Times New Roman" w:hAnsi="Times New Roman" w:cs="Times New Roman"/>
-          <w:b/>
-          <w:bCs/>
-          <w:color w:val="000000" w:themeColor="text1"/>
-        </w:rPr>
-      </w:pPr>
-      <w:r>
-        <w:rPr>
-          <w:rFonts w:ascii="Times New Roman" w:hAnsi="Times New Roman" w:cs="Times New Roman"/>
-          <w:b/>
-          <w:bCs/>
-          <w:color w:val="000000" w:themeColor="text1"/>
-        </w:rPr>
-        <w:t>CONCLUSION</w:t>
-      </w:r>
-      <w:bookmarkEnd w:id="17"/>
-    </w:p>
-    <w:p/>
-    <w:p>
-      <w:pPr>
-        <w:ind w:firstLine="708"/>
-        <w:jc w:val="both"/>
-        <w:rPr>
-          <w:rFonts w:ascii="Times New Roman" w:hAnsi="Times New Roman" w:cs="Times New Roman"/>
-          <w:sz w:val="24"/>
-          <w:szCs w:val="24"/>
-        </w:rPr>
-      </w:pPr>
-      <w:r>
-        <w:rPr>
-          <w:rFonts w:ascii="Times New Roman" w:hAnsi="Times New Roman" w:cs="Times New Roman"/>
-          <w:sz w:val="24"/>
-          <w:szCs w:val="24"/>
-        </w:rPr>
-        <w:t xml:space="preserve">En conclusion, notre travail sur l'application Agri-Veille représente une convergence réussie entre les impératifs de la veille scientifique et technologique et les meilleures pratiques du génie logiciel. En intégrant les concepts de la veille scientifique, nous avons développé une plateforme dynamique qui permet aux utilisateurs de suivre efficacement les dernières avancées et innovations dans le domaine agricole. Parallèlement, notre analyse du génie logiciel a permis de garantir une conception robuste et cohérente de l'application, en mettant l'accent sur l'expérience utilisateur et la fonctionnalité optimale. À travers les différents diagrammes et </w:t>
-      </w:r>
-      <w:r>
-        <w:rPr>
-          <w:rFonts w:ascii="Times New Roman" w:hAnsi="Times New Roman" w:cs="Times New Roman"/>
-          <w:sz w:val="24"/>
-          <w:szCs w:val="24"/>
-        </w:rPr>
-        <w:lastRenderedPageBreak/>
-        <w:t>présentations d'interfaces, nous avons démontré notre engagement envers l'excellence technique et la satisfaction des utilisateurs. En fin de compte, Agri-Veille aspire à jouer un rôle significatif dans l'amélioration de la productivité et de la durabilité du secteur agricole, tout en reflétant notre engagement envers l'innovation et l'excellence dans le développement technologique.</w:t>
-      </w:r>
-    </w:p>
-    <w:p>
-      <w:pPr>
-        <w:ind w:firstLine="708"/>
-        <w:jc w:val="both"/>
-        <w:rPr>
-          <w:rFonts w:ascii="Times New Roman" w:hAnsi="Times New Roman" w:cs="Times New Roman"/>
-          <w:sz w:val="24"/>
-          <w:szCs w:val="24"/>
-        </w:rPr>
-      </w:pPr>
-    </w:p>
-    <w:p>
-      <w:pPr>
-        <w:ind w:firstLine="708"/>
-        <w:jc w:val="both"/>
-        <w:rPr>
-          <w:rFonts w:ascii="Times New Roman" w:hAnsi="Times New Roman" w:cs="Times New Roman"/>
-          <w:sz w:val="24"/>
-          <w:szCs w:val="24"/>
-        </w:rPr>
-      </w:pPr>
-    </w:p>
-    <w:p>
-      <w:pPr>
-        <w:ind w:firstLine="708"/>
-        <w:jc w:val="both"/>
-        <w:rPr>
-          <w:rFonts w:ascii="Times New Roman" w:hAnsi="Times New Roman" w:cs="Times New Roman"/>
-          <w:sz w:val="24"/>
-          <w:szCs w:val="24"/>
-        </w:rPr>
-      </w:pPr>
-    </w:p>
-    <w:p>
-      <w:pPr>
-        <w:ind w:firstLine="708"/>
-        <w:jc w:val="both"/>
-        <w:rPr>
-          <w:rFonts w:ascii="Times New Roman" w:hAnsi="Times New Roman" w:cs="Times New Roman"/>
-          <w:sz w:val="24"/>
-          <w:szCs w:val="24"/>
-        </w:rPr>
-      </w:pPr>
-    </w:p>
-    <w:p>
-      <w:pPr>
-        <w:ind w:firstLine="708"/>
-        <w:jc w:val="center"/>
-        <w:rPr>
-          <w:rFonts w:ascii="Times New Roman" w:hAnsi="Times New Roman" w:cs="Times New Roman"/>
-          <w:sz w:val="28"/>
-          <w:szCs w:val="28"/>
-        </w:rPr>
-      </w:pPr>
-      <w:r>
-        <w:rPr>
-          <w:rFonts w:ascii="Times New Roman" w:hAnsi="Times New Roman" w:cs="Times New Roman"/>
-          <w:sz w:val="28"/>
-          <w:szCs w:val="28"/>
-        </w:rPr>
-        <w:t xml:space="preserve">Retrouver l’ensemble du projet sur le </w:t>
-      </w:r>
-      <w:r>
+        <w:rPr>
+          <w:rFonts w:ascii="Times New Roman" w:hAnsi="Times New Roman" w:cs="Times New Roman"/>
+          <w:sz w:val="24"/>
+          <w:szCs w:val="24"/>
+        </w:rPr>
+      </w:pPr>
+      <w:r>
+        <w:rPr>
+          <w:rFonts w:ascii="Times New Roman" w:hAnsi="Times New Roman" w:cs="Times New Roman"/>
+          <w:sz w:val="24"/>
+          <w:szCs w:val="24"/>
+        </w:rPr>
+        <w:t>Page d’accueil et page pour consulter un article.</w:t>
+      </w:r>
+    </w:p>
+    <w:p>
+      <w:pPr>
+        <w:pStyle w:val="Paragraphedeliste"/>
+        <w:tabs>
+          <w:tab w:val="left" w:pos="1440"/>
+        </w:tabs>
+        <w:outlineLvl w:val="1"/>
         <w:rPr>
           <w:rFonts w:ascii="Times New Roman" w:hAnsi="Times New Roman" w:cs="Times New Roman"/>
           <w:b/>
@@ -8143,6 +7806,295 @@
           <w:sz w:val="28"/>
           <w:szCs w:val="28"/>
         </w:rPr>
+      </w:pPr>
+    </w:p>
+    <w:p>
+      <w:pPr>
+        <w:pStyle w:val="Paragraphedeliste"/>
+        <w:tabs>
+          <w:tab w:val="left" w:pos="1440"/>
+        </w:tabs>
+        <w:outlineLvl w:val="1"/>
+        <w:rPr>
+          <w:rFonts w:ascii="Times New Roman" w:hAnsi="Times New Roman" w:cs="Times New Roman"/>
+          <w:b/>
+          <w:bCs/>
+          <w:sz w:val="28"/>
+          <w:szCs w:val="28"/>
+        </w:rPr>
+      </w:pPr>
+      <w:bookmarkStart w:id="17" w:name="_Toc159913810"/>
+      <w:r>
+        <w:rPr>
+          <w:rFonts w:ascii="Times New Roman" w:hAnsi="Times New Roman" w:cs="Times New Roman"/>
+          <w:b/>
+          <w:bCs/>
+          <w:noProof/>
+          <w:sz w:val="28"/>
+          <w:szCs w:val="28"/>
+        </w:rPr>
+        <w:drawing>
+          <wp:anchor distT="0" distB="0" distL="114300" distR="114300" simplePos="0" relativeHeight="251696128" behindDoc="0" locked="0" layoutInCell="1" allowOverlap="1" wp14:anchorId="504510E2" wp14:editId="0820B5DB">
+            <wp:simplePos x="0" y="0"/>
+            <wp:positionH relativeFrom="margin">
+              <wp:align>left</wp:align>
+            </wp:positionH>
+            <wp:positionV relativeFrom="paragraph">
+              <wp:posOffset>180635</wp:posOffset>
+            </wp:positionV>
+            <wp:extent cx="2955290" cy="6399530"/>
+            <wp:effectExtent l="0" t="0" r="0" b="1270"/>
+            <wp:wrapThrough wrapText="bothSides">
+              <wp:wrapPolygon edited="0">
+                <wp:start x="0" y="0"/>
+                <wp:lineTo x="0" y="21540"/>
+                <wp:lineTo x="21442" y="21540"/>
+                <wp:lineTo x="21442" y="0"/>
+                <wp:lineTo x="0" y="0"/>
+              </wp:wrapPolygon>
+            </wp:wrapThrough>
+            <wp:docPr id="62309702" name="Image 1"/>
+            <wp:cNvGraphicFramePr>
+              <a:graphicFrameLocks xmlns:a="http://schemas.openxmlformats.org/drawingml/2006/main" noChangeAspect="1"/>
+            </wp:cNvGraphicFramePr>
+            <a:graphic xmlns:a="http://schemas.openxmlformats.org/drawingml/2006/main">
+              <a:graphicData uri="http://schemas.openxmlformats.org/drawingml/2006/picture">
+                <pic:pic xmlns:pic="http://schemas.openxmlformats.org/drawingml/2006/picture">
+                  <pic:nvPicPr>
+                    <pic:cNvPr id="62309702" name="Image 62309702"/>
+                    <pic:cNvPicPr/>
+                  </pic:nvPicPr>
+                  <pic:blipFill>
+                    <a:blip r:embed="rId15">
+                      <a:extLst>
+                        <a:ext uri="{28A0092B-C50C-407E-A947-70E740481C1C}">
+                          <a14:useLocalDpi xmlns:a14="http://schemas.microsoft.com/office/drawing/2010/main" val="0"/>
+                        </a:ext>
+                      </a:extLst>
+                    </a:blip>
+                    <a:stretch>
+                      <a:fillRect/>
+                    </a:stretch>
+                  </pic:blipFill>
+                  <pic:spPr>
+                    <a:xfrm>
+                      <a:off x="0" y="0"/>
+                      <a:ext cx="2958905" cy="6406424"/>
+                    </a:xfrm>
+                    <a:prstGeom prst="rect">
+                      <a:avLst/>
+                    </a:prstGeom>
+                  </pic:spPr>
+                </pic:pic>
+              </a:graphicData>
+            </a:graphic>
+            <wp14:sizeRelH relativeFrom="margin">
+              <wp14:pctWidth>0</wp14:pctWidth>
+            </wp14:sizeRelH>
+          </wp:anchor>
+        </w:drawing>
+      </w:r>
+      <w:r>
+        <w:rPr>
+          <w:rFonts w:ascii="Times New Roman" w:hAnsi="Times New Roman" w:cs="Times New Roman"/>
+          <w:b/>
+          <w:bCs/>
+          <w:noProof/>
+          <w:sz w:val="28"/>
+          <w:szCs w:val="28"/>
+        </w:rPr>
+        <w:drawing>
+          <wp:anchor distT="0" distB="0" distL="114300" distR="114300" simplePos="0" relativeHeight="251697152" behindDoc="0" locked="0" layoutInCell="1" allowOverlap="1" wp14:anchorId="729D9A2F" wp14:editId="20084E13">
+            <wp:simplePos x="0" y="0"/>
+            <wp:positionH relativeFrom="column">
+              <wp:posOffset>3171825</wp:posOffset>
+            </wp:positionH>
+            <wp:positionV relativeFrom="paragraph">
+              <wp:posOffset>236855</wp:posOffset>
+            </wp:positionV>
+            <wp:extent cx="2902585" cy="6334125"/>
+            <wp:effectExtent l="0" t="0" r="0" b="9525"/>
+            <wp:wrapThrough wrapText="bothSides">
+              <wp:wrapPolygon edited="0">
+                <wp:start x="0" y="0"/>
+                <wp:lineTo x="0" y="21568"/>
+                <wp:lineTo x="21406" y="21568"/>
+                <wp:lineTo x="21406" y="0"/>
+                <wp:lineTo x="0" y="0"/>
+              </wp:wrapPolygon>
+            </wp:wrapThrough>
+            <wp:docPr id="85196752" name="Image 2"/>
+            <wp:cNvGraphicFramePr>
+              <a:graphicFrameLocks xmlns:a="http://schemas.openxmlformats.org/drawingml/2006/main" noChangeAspect="1"/>
+            </wp:cNvGraphicFramePr>
+            <a:graphic xmlns:a="http://schemas.openxmlformats.org/drawingml/2006/main">
+              <a:graphicData uri="http://schemas.openxmlformats.org/drawingml/2006/picture">
+                <pic:pic xmlns:pic="http://schemas.openxmlformats.org/drawingml/2006/picture">
+                  <pic:nvPicPr>
+                    <pic:cNvPr id="85196752" name="Image 85196752"/>
+                    <pic:cNvPicPr/>
+                  </pic:nvPicPr>
+                  <pic:blipFill>
+                    <a:blip r:embed="rId16">
+                      <a:extLst>
+                        <a:ext uri="{28A0092B-C50C-407E-A947-70E740481C1C}">
+                          <a14:useLocalDpi xmlns:a14="http://schemas.microsoft.com/office/drawing/2010/main" val="0"/>
+                        </a:ext>
+                      </a:extLst>
+                    </a:blip>
+                    <a:stretch>
+                      <a:fillRect/>
+                    </a:stretch>
+                  </pic:blipFill>
+                  <pic:spPr>
+                    <a:xfrm>
+                      <a:off x="0" y="0"/>
+                      <a:ext cx="2902585" cy="6334125"/>
+                    </a:xfrm>
+                    <a:prstGeom prst="rect">
+                      <a:avLst/>
+                    </a:prstGeom>
+                  </pic:spPr>
+                </pic:pic>
+              </a:graphicData>
+            </a:graphic>
+            <wp14:sizeRelH relativeFrom="margin">
+              <wp14:pctWidth>0</wp14:pctWidth>
+            </wp14:sizeRelH>
+          </wp:anchor>
+        </w:drawing>
+      </w:r>
+      <w:bookmarkEnd w:id="17"/>
+    </w:p>
+    <w:p>
+      <w:pPr>
+        <w:pStyle w:val="Paragraphedeliste"/>
+        <w:tabs>
+          <w:tab w:val="left" w:pos="1440"/>
+        </w:tabs>
+        <w:outlineLvl w:val="1"/>
+        <w:rPr>
+          <w:rFonts w:ascii="Times New Roman" w:hAnsi="Times New Roman" w:cs="Times New Roman"/>
+          <w:b/>
+          <w:bCs/>
+          <w:sz w:val="28"/>
+          <w:szCs w:val="28"/>
+        </w:rPr>
+      </w:pPr>
+    </w:p>
+    <w:p>
+      <w:pPr>
+        <w:pStyle w:val="Titre1"/>
+        <w:jc w:val="center"/>
+        <w:rPr>
+          <w:rFonts w:ascii="Times New Roman" w:hAnsi="Times New Roman" w:cs="Times New Roman"/>
+          <w:b/>
+          <w:bCs/>
+          <w:color w:val="000000" w:themeColor="text1"/>
+        </w:rPr>
+      </w:pPr>
+      <w:bookmarkStart w:id="18" w:name="_Toc159913811"/>
+      <w:r>
+        <w:rPr>
+          <w:rFonts w:ascii="Times New Roman" w:hAnsi="Times New Roman" w:cs="Times New Roman"/>
+          <w:b/>
+          <w:bCs/>
+          <w:color w:val="000000" w:themeColor="text1"/>
+        </w:rPr>
+        <w:t>CONCLUSION</w:t>
+      </w:r>
+      <w:bookmarkEnd w:id="18"/>
+    </w:p>
+    <w:p/>
+    <w:p>
+      <w:pPr>
+        <w:ind w:firstLine="708"/>
+        <w:jc w:val="both"/>
+        <w:rPr>
+          <w:rFonts w:ascii="Times New Roman" w:hAnsi="Times New Roman" w:cs="Times New Roman"/>
+          <w:sz w:val="24"/>
+          <w:szCs w:val="24"/>
+        </w:rPr>
+      </w:pPr>
+      <w:r>
+        <w:rPr>
+          <w:rFonts w:ascii="Times New Roman" w:hAnsi="Times New Roman" w:cs="Times New Roman"/>
+          <w:sz w:val="24"/>
+          <w:szCs w:val="24"/>
+        </w:rPr>
+        <w:t>En conclusion, notre travail sur l'application Agri-Veille représente une convergence réussie entre les impératifs de la veille scientifique et technologique et les meilleures pratiques du génie logiciel. En intégrant les concepts de la veille scientifique, nous avons développé une plateforme dynamique qui permet aux utilisateurs de suivre efficacement les dernières avancées et innovations dans le domaine agricole. Parallèlement, notre analyse du génie logiciel a permis de garantir une conception robuste et cohérente de l'application, en mettant l'accent sur l'expérience utilisateur et la fonctionnalité optimale. À travers les différents diagrammes et présentations d'interfaces, nous avons démontré notre engagement envers l'excellence technique et la satisfaction des utilisateurs. En fin de compte, Agri-Veille aspire à jouer un rôle significatif dans l'amélioration de la productivité et de la durabilité du secteur agricole, tout en reflétant notre engagement envers l'innovation et l'excellence dans le développement technologique.</w:t>
+      </w:r>
+    </w:p>
+    <w:p>
+      <w:pPr>
+        <w:ind w:firstLine="708"/>
+        <w:jc w:val="both"/>
+        <w:rPr>
+          <w:rFonts w:ascii="Times New Roman" w:hAnsi="Times New Roman" w:cs="Times New Roman"/>
+          <w:sz w:val="24"/>
+          <w:szCs w:val="24"/>
+        </w:rPr>
+      </w:pPr>
+    </w:p>
+    <w:p>
+      <w:pPr>
+        <w:ind w:firstLine="708"/>
+        <w:jc w:val="both"/>
+        <w:rPr>
+          <w:rFonts w:ascii="Times New Roman" w:hAnsi="Times New Roman" w:cs="Times New Roman"/>
+          <w:sz w:val="24"/>
+          <w:szCs w:val="24"/>
+        </w:rPr>
+      </w:pPr>
+    </w:p>
+    <w:p>
+      <w:pPr>
+        <w:ind w:firstLine="708"/>
+        <w:jc w:val="both"/>
+        <w:rPr>
+          <w:rFonts w:ascii="Times New Roman" w:hAnsi="Times New Roman" w:cs="Times New Roman"/>
+          <w:sz w:val="24"/>
+          <w:szCs w:val="24"/>
+        </w:rPr>
+      </w:pPr>
+    </w:p>
+    <w:p>
+      <w:pPr>
+        <w:ind w:firstLine="708"/>
+        <w:jc w:val="both"/>
+        <w:rPr>
+          <w:rFonts w:ascii="Times New Roman" w:hAnsi="Times New Roman" w:cs="Times New Roman"/>
+          <w:sz w:val="24"/>
+          <w:szCs w:val="24"/>
+        </w:rPr>
+      </w:pPr>
+    </w:p>
+    <w:p>
+      <w:pPr>
+        <w:ind w:firstLine="708"/>
+        <w:jc w:val="center"/>
+        <w:rPr>
+          <w:rFonts w:ascii="Times New Roman" w:hAnsi="Times New Roman" w:cs="Times New Roman"/>
+          <w:sz w:val="28"/>
+          <w:szCs w:val="28"/>
+        </w:rPr>
+      </w:pPr>
+      <w:r>
+        <w:rPr>
+          <w:rFonts w:ascii="Times New Roman" w:hAnsi="Times New Roman" w:cs="Times New Roman"/>
+          <w:sz w:val="28"/>
+          <w:szCs w:val="28"/>
+        </w:rPr>
+        <w:t xml:space="preserve">Retrouver l’ensemble du projet sur le </w:t>
+      </w:r>
+      <w:r>
+        <w:rPr>
+          <w:rFonts w:ascii="Times New Roman" w:hAnsi="Times New Roman" w:cs="Times New Roman"/>
+          <w:b/>
+          <w:bCs/>
+          <w:sz w:val="28"/>
+          <w:szCs w:val="28"/>
+        </w:rPr>
         <w:t>Repository GitHub</w:t>
       </w:r>
       <w:r>
@@ -8185,9 +8137,9 @@
       </w:pPr>
     </w:p>
     <w:sectPr>
-      <w:headerReference w:type="default" r:id="rId15"/>
-      <w:footerReference w:type="default" r:id="rId16"/>
-      <w:headerReference w:type="first" r:id="rId17"/>
+      <w:headerReference w:type="default" r:id="rId17"/>
+      <w:footerReference w:type="default" r:id="rId18"/>
+      <w:headerReference w:type="first" r:id="rId19"/>
       <w:pgSz w:w="11906" w:h="16838"/>
       <w:pgMar w:top="468" w:right="1417" w:bottom="1417" w:left="1417" w:header="708" w:footer="708" w:gutter="0"/>
       <w:pgBorders w:display="firstPage" w:offsetFrom="page">

</xml_diff>